<commit_message>
bib fixed for docx
</commit_message>
<xml_diff>
--- a/paper/main.docx
+++ b/paper/main.docx
@@ -3955,18 +3955,27 @@
         <w:t xml:space="preserve"> </w:t>
       </w:r>
       <w:r>
+        <w:t xml:space="preserve">(Johnston 2014; Garaulet and Gómez-Abellán 2014; Asher and Sassone-Corsi 2015)</w:t>
+      </w:r>
+      <w:r>
         <w:t xml:space="preserve">. Some recent evidence have found that meal timing is associated with a wide variety of health outcomes. Skipping breakfast is associated with higher risk of type 2 diabetes</w:t>
       </w:r>
       <w:r>
         <w:t xml:space="preserve"> </w:t>
       </w:r>
       <w:r>
+        <w:t xml:space="preserve">(Uemura et al. 2015)</w:t>
+      </w:r>
+      <w:r>
         <w:t xml:space="preserve">. Shift workers have a higher risk of developing metabolic syndrome</w:t>
       </w:r>
       <w:r>
         <w:t xml:space="preserve"> </w:t>
       </w:r>
       <w:r>
+        <w:t xml:space="preserve">(De Bacquer et al. 2009)</w:t>
+      </w:r>
+      <w:r>
         <w:t xml:space="preserve"> </w:t>
       </w:r>
       <w:r>
@@ -3976,12 +3985,18 @@
         <w:t xml:space="preserve"> </w:t>
       </w:r>
       <w:r>
+        <w:t xml:space="preserve">(Pan et al. 2011)</w:t>
+      </w:r>
+      <w:r>
         <w:t xml:space="preserve">. Evening intake of energy is positively associated with overweight/obesity</w:t>
       </w:r>
       <w:r>
         <w:t xml:space="preserve"> </w:t>
       </w:r>
       <w:r>
+        <w:t xml:space="preserve">(Almoosawi et al. 2016)</w:t>
+      </w:r>
+      <w:r>
         <w:t xml:space="preserve">.</w:t>
       </w:r>
     </w:p>
@@ -3996,12 +4011,18 @@
         <w:t xml:space="preserve"> </w:t>
       </w:r>
       <w:r>
+        <w:t xml:space="preserve">(Leech et al. 2017; Mansukhani and Palla 2018)</w:t>
+      </w:r>
+      <w:r>
         <w:t xml:space="preserve">. Based on total energy consumption, the presence of 3 groups of eaters: grazers, early eaters, and late eaters were identified. So far, the temporal eating patterns were only based on averaging the total energy intake calculated from dietary recall, and therefore could not capture the day-to-day variation in temporal eating patterns. Thus, the question of how much variability of a person follows one or several specific temporal eating patterns in his/her everyday life remains unanswered. Many factors, such as day of the week or season, or culture may contribute to daily variation in dietary intake, however, most of the variation in an individual’s diet may seems to be without an obvious pattern. Intakes of macro-nutrients (carbohydrate, fat, and protein), due to the reason of their large contribution to the total energy intake, may have somewhat moderate degrees of day-to-day variation</w:t>
       </w:r>
       <w:r>
         <w:t xml:space="preserve"> </w:t>
       </w:r>
       <w:r>
+        <w:t xml:space="preserve">(Willett 2012)</w:t>
+      </w:r>
+      <w:r>
         <w:t xml:space="preserve">. Novel analytic method that can account for this within person day-to-day variation is needed.</w:t>
       </w:r>
     </w:p>
@@ -4016,10 +4037,16 @@
         <w:t xml:space="preserve"> </w:t>
       </w:r>
       <w:r>
+        <w:t xml:space="preserve">(Almoosawi et al. 2013)</w:t>
+      </w:r>
+      <w:r>
         <w:t xml:space="preserve">. On the other hand, high total consumption of carbohydrate has been linked with higher risk of type 2 diabetes</w:t>
       </w:r>
       <w:r>
         <w:t xml:space="preserve"> </w:t>
+      </w:r>
+      <w:r>
+        <w:t xml:space="preserve">(Alhazmi et al. 2012)</w:t>
       </w:r>
       <w:r>
         <w:t xml:space="preserve">. Whether the amount or the timing (or both) of carbohydrate consumption during the day actually matters, would be the question concerned by the public.</w:t>
@@ -4046,6 +4073,15 @@
         <w:t xml:space="preserve"> </w:t>
       </w:r>
       <w:r>
+        <w:t xml:space="preserve">(</w:t>
+      </w:r>
+      <w:r>
+        <w:t xml:space="preserve"> </w:t>
+      </w:r>
+      <w:r>
+        <w:t xml:space="preserve">2018)</w:t>
+      </w:r>
+      <w:r>
         <w:t xml:space="preserve"> </w:t>
       </w:r>
       <w:r>
@@ -4155,6 +4191,9 @@
         <w:t xml:space="preserve"> </w:t>
       </w:r>
       <w:r>
+        <w:t xml:space="preserve">(Smithers 1993)</w:t>
+      </w:r>
+      <w:r>
         <w:t xml:space="preserve">, which was originally developed by the Ministry of Agriculture, Fisheries and Food (MAFF) for the Dietary and Nutritional Survey of British Adults. Further details of data</w:t>
       </w:r>
       <w:r>
@@ -4165,6 +4204,15 @@
       </w:r>
       <w:r>
         <w:t xml:space="preserve"> </w:t>
+      </w:r>
+      <w:r>
+        <w:t xml:space="preserve">(</w:t>
+      </w:r>
+      <w:r>
+        <w:t xml:space="preserve"> </w:t>
+      </w:r>
+      <w:r>
+        <w:t xml:space="preserve">2018)</w:t>
       </w:r>
       <w:r>
         <w:t xml:space="preserve">. Specifically, the main variables that we adopted in the current analysis were defined as:</w:t>
@@ -4446,6 +4494,15 @@
         <w:t xml:space="preserve"> </w:t>
       </w:r>
       <w:r>
+        <w:t xml:space="preserve">(</w:t>
+      </w:r>
+      <w:r>
+        <w:t xml:space="preserve"> </w:t>
+      </w:r>
+      <w:r>
+        <w:t xml:space="preserve">2018)</w:t>
+      </w:r>
+      <w:r>
         <w:t xml:space="preserve">.</w:t>
       </w:r>
     </w:p>
@@ -4466,6 +4523,18 @@
       </w:r>
       <w:r>
         <w:t xml:space="preserve"> </w:t>
+      </w:r>
+      <w:r>
+        <w:t xml:space="preserve">(B. Bates et al. 2014; Roberts et al. 2018;</w:t>
+      </w:r>
+      <w:r>
+        <w:t xml:space="preserve"> </w:t>
+      </w:r>
+      <w:r>
+        <w:t xml:space="preserve"> </w:t>
+      </w:r>
+      <w:r>
+        <w:t xml:space="preserve">2018)</w:t>
       </w:r>
       <w:r>
         <w:t xml:space="preserve">.</w:t>
@@ -4508,6 +4577,9 @@
         <w:t xml:space="preserve"> </w:t>
       </w:r>
       <w:r>
+        <w:t xml:space="preserve">(Besson et al. 2009)</w:t>
+      </w:r>
+      <w:r>
         <w:t xml:space="preserve"> </w:t>
       </w:r>
       <w:r>
@@ -4515,6 +4587,18 @@
       </w:r>
       <w:r>
         <w:t xml:space="preserve"> </w:t>
+      </w:r>
+      <w:r>
+        <w:t xml:space="preserve">(B. Bates et al. 2014; Roberts et al. 2018;</w:t>
+      </w:r>
+      <w:r>
+        <w:t xml:space="preserve"> </w:t>
+      </w:r>
+      <w:r>
+        <w:t xml:space="preserve"> </w:t>
+      </w:r>
+      <w:r>
+        <w:t xml:space="preserve">2018)</w:t>
       </w:r>
       <w:r>
         <w:t xml:space="preserve">.</w:t>
@@ -4639,6 +4723,9 @@
       </w:r>
       <w:r>
         <w:t xml:space="preserve"> </w:t>
+      </w:r>
+      <w:r>
+        <w:t xml:space="preserve">(L. Collins and Lanza 2010)</w:t>
       </w:r>
       <w:r>
         <w:t xml:space="preserve">. It belongs to the family of latent variable models, and is directly analogous to the factor analysis model. The major difference is that the latent variable in LCA is categorical, not continuous as in factor analysis. The basic assumptions in LCA are independent observations, and local independence, as shown in the fundamental expression of a typical LCA model:</w:t>
@@ -5351,6 +5438,9 @@
         <w:t xml:space="preserve"> </w:t>
       </w:r>
       <w:r>
+        <w:t xml:space="preserve">(Jeroen K. Vermunt 2003; Jeroen K Vermunt 2008)</w:t>
+      </w:r>
+      <w:r>
         <w:t xml:space="preserve"> </w:t>
       </w:r>
       <w:r>
@@ -5360,10 +5450,16 @@
         <w:t xml:space="preserve"> </w:t>
       </w:r>
       <w:r>
+        <w:t xml:space="preserve">(B. Muthén and Asparouhov 2009)</w:t>
+      </w:r>
+      <w:r>
         <w:t xml:space="preserve">, a traditional, parametric approach can be applied using a logistic regression model. For example, let’s assume that there are two types of observation days in the dietary survey–high and low carbohydrate eating days. In an unconditional logistic regression model, the probability of the outcome (i.e. an observed high carbohydrate eating day vs. a low carbohydrate eating day) is constant within individual level, which means for each person throughout his/her survey there is some probability of following a high carbohydrate eating day. A random effect considers the individuals (level 2) to be drawn from the adult population in the UK, and the probability of the outcome (i.e. high carbohydrate eating days) across individuals is considered to be a random variable</w:t>
       </w:r>
       <w:r>
         <w:t xml:space="preserve"> </w:t>
+      </w:r>
+      <w:r>
+        <w:t xml:space="preserve">(Snijders and Bosker 2011)</w:t>
       </w:r>
       <w:r>
         <w:t xml:space="preserve">.</w:t>
@@ -7633,10 +7729,16 @@
         <w:t xml:space="preserve"> </w:t>
       </w:r>
       <w:r>
+        <w:t xml:space="preserve">(Van Horn et al. 2008; Jeroen K Vermunt 2008)</w:t>
+      </w:r>
+      <w:r>
         <w:t xml:space="preserve">, an alternative approach is using a non-parametric MLCA</w:t>
       </w:r>
       <w:r>
         <w:t xml:space="preserve"> </w:t>
+      </w:r>
+      <w:r>
+        <w:t xml:space="preserve">(Davidian et al. 2008)</w:t>
       </w:r>
       <w:r>
         <w:t xml:space="preserve">. In this approach, separate latent class models are specified for level 1 (observation days) and level 2 (individuals). Similar with the parametric MLCA approach, there are</w:t>
@@ -7926,6 +8028,9 @@
         <w:t xml:space="preserve"> </w:t>
       </w:r>
       <w:r>
+        <w:t xml:space="preserve">(Finch and French 2014)</w:t>
+      </w:r>
+      <w:r>
         <w:t xml:space="preserve">, non-parametric approach generally resulted in more accurate recovery of the underlying latent structure of the data at both levels and provided better latent class model compared with parametric approach. In the current project, we are interested in exploring both meaningful individual (level 2) latent classes and the daily (level 1) carbohydrate consumption classification. Therefore, non-parametric MLCA was employed 1) to identify latent classes of observation days (level 1) based on the subjects’ responses to the 4-day food and drink diary and 2) to form distinct latent classes of individuals (level 2) based on the distribution of day-level carbohydrate eating temporal latent classes within individuals.</w:t>
       </w:r>
     </w:p>
@@ -7948,6 +8053,9 @@
       </w:r>
       <w:r>
         <w:t xml:space="preserve"> </w:t>
+      </w:r>
+      <w:r>
+        <w:t xml:space="preserve">(Henry and Muthén 2010)</w:t>
       </w:r>
       <w:r>
         <w:t xml:space="preserve">:</w:t>
@@ -7995,6 +8103,9 @@
       </w:r>
       <w:r>
         <w:t xml:space="preserve"> </w:t>
+      </w:r>
+      <w:r>
+        <w:t xml:space="preserve">(Lo, Mendell, and Rubin 2001; Nylund, Asparouhov, and Muthén 2007)</w:t>
       </w:r>
       <w:r>
         <w:t xml:space="preserve"> </w:t>
@@ -8052,6 +8163,9 @@
       </w:r>
       <w:r>
         <w:t xml:space="preserve"> </w:t>
+      </w:r>
+      <w:r>
+        <w:t xml:space="preserve">(L. K. Muthén and Muthén 2017)</w:t>
       </w:r>
       <w:r>
         <w:t xml:space="preserve">, the Mplus syntax and outputs are shown in</w:t>
@@ -8351,6 +8465,9 @@
         <w:t xml:space="preserve"> </w:t>
       </w:r>
       <w:r>
+        <w:t xml:space="preserve">(Archer, Lemeshow, and others 2006)</w:t>
+      </w:r>
+      <w:r>
         <w:t xml:space="preserve">. Other diagnostics for regular logistic regression models, such as estimating the pseudo-R</w:t>
       </w:r>
       <w:r>
@@ -8423,6 +8540,9 @@
         <w:t xml:space="preserve"> </w:t>
       </w:r>
       <w:r>
+        <w:t xml:space="preserve">(Pregibon 1980)</w:t>
+      </w:r>
+      <w:r>
         <w:t xml:space="preserve">.</w:t>
       </w:r>
     </w:p>
@@ -8452,6 +8572,15 @@
         <w:t xml:space="preserve"> </w:t>
       </w:r>
       <w:r>
+        <w:t xml:space="preserve">(</w:t>
+      </w:r>
+      <w:r>
+        <w:t xml:space="preserve"> </w:t>
+      </w:r>
+      <w:r>
+        <w:t xml:space="preserve">2018)</w:t>
+      </w:r>
+      <w:r>
         <w:t xml:space="preserve">. All statistical analyses, except for MLCA models, were performed with</w:t>
       </w:r>
       <w:r>
@@ -8471,6 +8600,9 @@
       </w:r>
       <w:r>
         <w:t xml:space="preserve"> </w:t>
+      </w:r>
+      <w:r>
+        <w:t xml:space="preserve">(StataCorp LLC 2017)</w:t>
       </w:r>
       <w:r>
         <w:t xml:space="preserve">. The process of model fitting, covariates selection, interaction effect testings for the association between carbohydrate eating patterns and hypertension is shown as an example in</w:t>
@@ -14066,6 +14198,9 @@
         <w:t xml:space="preserve"> </w:t>
       </w:r>
       <w:r>
+        <w:t xml:space="preserve">(Leech et al. 2017; Mansukhani and Palla 2018)</w:t>
+      </w:r>
+      <w:r>
         <w:t xml:space="preserve">.</w:t>
       </w:r>
     </w:p>
@@ -14114,6 +14249,9 @@
         <w:t xml:space="preserve"> </w:t>
       </w:r>
       <w:r>
+        <w:t xml:space="preserve">(Hanna and Collins 2015)</w:t>
+      </w:r>
+      <w:r>
         <w:t xml:space="preserve">. Therefore, there may be differences in the actual contents consumed in their high carbohydrates, or there may be other social, psychological or lifestyle related factors related with living alone which were not measured or did not included in the models. Thus, the inverse association between high carbohydrate eating pattern and BMI or abdominal obesity were only observed among women who lived with partners, further investigation on this hypothesis is needed. Whereas the reason why moderate carbohydrate eaters’ WC was larger than low carbohydrate eaters only among women who lived alone is unknown, given that the evidence of this association was weak and borderline significant, whether it was just a false positive finding should also be explored in other studies.</w:t>
       </w:r>
     </w:p>
@@ -14146,12 +14284,18 @@
         <w:t xml:space="preserve"> </w:t>
       </w:r>
       <w:r>
+        <w:t xml:space="preserve">(L. Collins and Lanza 2010)</w:t>
+      </w:r>
+      <w:r>
         <w:t xml:space="preserve">, or latent class growth analysis (LCGA)</w:t>
       </w:r>
       <w:r>
         <w:t xml:space="preserve"> </w:t>
       </w:r>
       <w:r>
+        <w:t xml:space="preserve">(Davidian et al. 2008; Jung and Wickrama 2008; Andruff et al. 2009)</w:t>
+      </w:r>
+      <w:r>
         <w:t xml:space="preserve"> </w:t>
       </w:r>
       <w:r>
@@ -14169,24 +14313,36 @@
         <w:t xml:space="preserve"> </w:t>
       </w:r>
       <w:r>
+        <w:t xml:space="preserve">(Nagin 2005)</w:t>
+      </w:r>
+      <w:r>
         <w:t xml:space="preserve">. The other approach is multiple pseudo-class draws</w:t>
       </w:r>
       <w:r>
         <w:t xml:space="preserve"> </w:t>
       </w:r>
       <w:r>
+        <w:t xml:space="preserve">(C.-P. Wang, Hendricks Brown, and Bandeen-Roche 2005)</w:t>
+      </w:r>
+      <w:r>
         <w:t xml:space="preserve">, which was proposed in attempt to account for uncertainty in class assignment. However, the maximum probability rule is still believed to be able to minimize the number of incorrect assignments</w:t>
       </w:r>
       <w:r>
         <w:t xml:space="preserve"> </w:t>
       </w:r>
       <w:r>
+        <w:t xml:space="preserve">(Goodman 2007)</w:t>
+      </w:r>
+      <w:r>
         <w:t xml:space="preserve">. A Monte Carlo simulation study</w:t>
       </w:r>
       <w:r>
         <w:t xml:space="preserve"> </w:t>
       </w:r>
       <w:r>
+        <w:t xml:space="preserve">(Bray, Lanza, and Tan 2015)</w:t>
+      </w:r>
+      <w:r>
         <w:t xml:space="preserve"> </w:t>
       </w:r>
       <w:r>
@@ -14202,6 +14358,18 @@
       </w:r>
       <w:r>
         <w:t xml:space="preserve"> </w:t>
+      </w:r>
+      <w:r>
+        <w:t xml:space="preserve">(B. Bates et al. 2014; Roberts et al. 2018;</w:t>
+      </w:r>
+      <w:r>
+        <w:t xml:space="preserve"> </w:t>
+      </w:r>
+      <w:r>
+        <w:t xml:space="preserve"> </w:t>
+      </w:r>
+      <w:r>
+        <w:t xml:space="preserve">2018)</w:t>
       </w:r>
       <w:r>
         <w:t xml:space="preserve">. Briefly, in healthy adults, if, for a given period of time, energy consumed in food matches total energy expended, they are in energy balance. In NDNS RP sub-study, estimates of energy intake (EI) from the four-day diary were compared with measurements of total energy expenditure (TEE) using the DLW technique in a sub-sample of survey participants. Results of the sub-study showed reasonable agreement between EI and TEE (overall ratio: 0.73). Reasons such as misreporting of actual consumption; under-reported or modified usual intake due to the burden of the survey/DLW sub-study are potential factors may contributed to under-reporting of their EI. We cannot extrapolate the estimated under-reporting to the whole sample since other individuals’ diet might be affected by under-reporting differentially.</w:t>
@@ -29618,6 +29786,933 @@
         <w:t xml:space="preserve">NATIONAL DIET AND NUTRITION SURVEY – Food and Drink Diary Example, home made food recipes.</w:t>
       </w:r>
     </w:p>
+    <w:p>
+      <w:pPr>
+        <w:pStyle w:val="Bibliography"/>
+      </w:pPr>
+      <w:r>
+        <w:t xml:space="preserve">Alhazmi, Amani, Elizabeth Stojanovski, Mark McEvoy, and Manohar L Garg. 2012. “Macronutrient Intakes and Development of Type 2 Diabetes: A Systematic Review and Meta-Analysis of Cohort Studies.”</w:t>
+      </w:r>
+      <w:r>
+        <w:t xml:space="preserve"> </w:t>
+      </w:r>
+      <w:r>
+        <w:rPr>
+          <w:i/>
+        </w:rPr>
+        <w:t xml:space="preserve">Journal of the American College of Nutrition</w:t>
+      </w:r>
+      <w:r>
+        <w:t xml:space="preserve"> </w:t>
+      </w:r>
+      <w:r>
+        <w:t xml:space="preserve">31 (4). Taylor &amp; Francis: 243–58.</w:t>
+      </w:r>
+    </w:p>
+    <w:p>
+      <w:pPr>
+        <w:pStyle w:val="Bibliography"/>
+      </w:pPr>
+      <w:r>
+        <w:t xml:space="preserve">Almoosawi, S, CJ Prynne, R Hardy, and AM Stephen. 2013. “Time-of-Day and Nutrient Composition of Eating Occasions: Prospective Association with the Metabolic Syndrome in the 1946 British Birth Cohort.”</w:t>
+      </w:r>
+      <w:r>
+        <w:t xml:space="preserve"> </w:t>
+      </w:r>
+      <w:r>
+        <w:rPr>
+          <w:i/>
+        </w:rPr>
+        <w:t xml:space="preserve">International Journal of Obesity</w:t>
+      </w:r>
+      <w:r>
+        <w:t xml:space="preserve"> </w:t>
+      </w:r>
+      <w:r>
+        <w:t xml:space="preserve">37 (5). Nature Publishing Group: 725.</w:t>
+      </w:r>
+    </w:p>
+    <w:p>
+      <w:pPr>
+        <w:pStyle w:val="Bibliography"/>
+      </w:pPr>
+      <w:r>
+        <w:t xml:space="preserve">Almoosawi, S, S Vingeliene, LG Karagounis, and GK Pot. 2016. “Chrono-Nutrition: A Review of Current Evidence from Observational Studies on Global Trends in Time-of-Day of Energy Intake and Its Association with Obesity.”</w:t>
+      </w:r>
+      <w:r>
+        <w:t xml:space="preserve"> </w:t>
+      </w:r>
+      <w:r>
+        <w:rPr>
+          <w:i/>
+        </w:rPr>
+        <w:t xml:space="preserve">Proceedings of the Nutrition Society</w:t>
+      </w:r>
+      <w:r>
+        <w:t xml:space="preserve"> </w:t>
+      </w:r>
+      <w:r>
+        <w:t xml:space="preserve">75 (4). Cambridge University Press: 487–500.</w:t>
+      </w:r>
+    </w:p>
+    <w:p>
+      <w:pPr>
+        <w:pStyle w:val="Bibliography"/>
+      </w:pPr>
+      <w:r>
+        <w:t xml:space="preserve">Andruff, Heather, Natasha Carraro, Amanda Thompson, Patrick Gaudreau, and Benoît Louvet. 2009. “Latent Class Growth Modelling: A Tutorial.”</w:t>
+      </w:r>
+      <w:r>
+        <w:t xml:space="preserve"> </w:t>
+      </w:r>
+      <w:r>
+        <w:rPr>
+          <w:i/>
+        </w:rPr>
+        <w:t xml:space="preserve">Tutorials in Quantitative Methods for Psychology</w:t>
+      </w:r>
+      <w:r>
+        <w:t xml:space="preserve"> </w:t>
+      </w:r>
+      <w:r>
+        <w:t xml:space="preserve">5 (1): 11–24.</w:t>
+      </w:r>
+    </w:p>
+    <w:p>
+      <w:pPr>
+        <w:pStyle w:val="Bibliography"/>
+      </w:pPr>
+      <w:r>
+        <w:t xml:space="preserve">Archer, Kellie J, Stanley Lemeshow, and others. 2006. “Goodness-of-Fit Test for a Logistic Regression Model Fitted Using Survey Sample Data.”</w:t>
+      </w:r>
+      <w:r>
+        <w:t xml:space="preserve"> </w:t>
+      </w:r>
+      <w:r>
+        <w:rPr>
+          <w:i/>
+        </w:rPr>
+        <w:t xml:space="preserve">Stata Journal</w:t>
+      </w:r>
+      <w:r>
+        <w:t xml:space="preserve"> </w:t>
+      </w:r>
+      <w:r>
+        <w:t xml:space="preserve">6 (1). StataCorp LP: 97–105.</w:t>
+      </w:r>
+    </w:p>
+    <w:p>
+      <w:pPr>
+        <w:pStyle w:val="Bibliography"/>
+      </w:pPr>
+      <w:r>
+        <w:t xml:space="preserve">Asher, Gad, and Paolo Sassone-Corsi. 2015. “Time for Food: The Intimate Interplay Between Nutrition, Metabolism, and the Circadian Clock.”</w:t>
+      </w:r>
+      <w:r>
+        <w:t xml:space="preserve"> </w:t>
+      </w:r>
+      <w:r>
+        <w:rPr>
+          <w:i/>
+        </w:rPr>
+        <w:t xml:space="preserve">Cell</w:t>
+      </w:r>
+      <w:r>
+        <w:t xml:space="preserve"> </w:t>
+      </w:r>
+      <w:r>
+        <w:t xml:space="preserve">161 (1). Elsevier: 84–92.</w:t>
+      </w:r>
+    </w:p>
+    <w:p>
+      <w:pPr>
+        <w:pStyle w:val="Bibliography"/>
+      </w:pPr>
+      <w:r>
+        <w:t xml:space="preserve">Bates, Beverley, Alison Lennox, Ann Prentice, Christopher J Bates, Polly Page, Sonja Nicholson, and Gillian Swan. 2014.</w:t>
+      </w:r>
+      <w:r>
+        <w:t xml:space="preserve"> </w:t>
+      </w:r>
+      <w:r>
+        <w:rPr>
+          <w:i/>
+        </w:rPr>
+        <w:t xml:space="preserve">National Diet and Nutrition Survey: Results from Years 1, 2, 3 and 4 (Combined) of the Rolling Programme (2008/2009-2011/2012): A Survey Carried Out on Behalf of Public Health England and the Food Standards Agency</w:t>
+      </w:r>
+      <w:r>
+        <w:t xml:space="preserve">. Public Health England.</w:t>
+      </w:r>
+    </w:p>
+    <w:p>
+      <w:pPr>
+        <w:pStyle w:val="Bibliography"/>
+      </w:pPr>
+      <w:r>
+        <w:t xml:space="preserve">Besson, Herve, Søren Brage, Rupert W Jakes, Ulf Ekelund, and Nicholas J Wareham. 2009. “Estimating Physical Activity Energy Expenditure, Sedentary Time, and Physical Activity Intensity by Self-Report in Adults.”</w:t>
+      </w:r>
+      <w:r>
+        <w:t xml:space="preserve"> </w:t>
+      </w:r>
+      <w:r>
+        <w:rPr>
+          <w:i/>
+        </w:rPr>
+        <w:t xml:space="preserve">The American Journal of Clinical Nutrition</w:t>
+      </w:r>
+      <w:r>
+        <w:t xml:space="preserve"> </w:t>
+      </w:r>
+      <w:r>
+        <w:t xml:space="preserve">91 (1). Oxford University Press: 106–14.</w:t>
+      </w:r>
+    </w:p>
+    <w:p>
+      <w:pPr>
+        <w:pStyle w:val="Bibliography"/>
+      </w:pPr>
+      <w:r>
+        <w:t xml:space="preserve">Bray, Bethany C, Stephanie T Lanza, and Xianming Tan. 2015. “Eliminating Bias in Classify-Analyze Approaches for Latent Class Analysis.”</w:t>
+      </w:r>
+      <w:r>
+        <w:t xml:space="preserve"> </w:t>
+      </w:r>
+      <w:r>
+        <w:rPr>
+          <w:i/>
+        </w:rPr>
+        <w:t xml:space="preserve">Structural Equation Modeling</w:t>
+      </w:r>
+      <w:r>
+        <w:t xml:space="preserve"> </w:t>
+      </w:r>
+      <w:r>
+        <w:t xml:space="preserve">22 (1). Taylor &amp; Francis: 1–11.</w:t>
+      </w:r>
+    </w:p>
+    <w:p>
+      <w:pPr>
+        <w:pStyle w:val="Bibliography"/>
+      </w:pPr>
+      <w:r>
+        <w:t xml:space="preserve">Collins, L.M., and S.T. Lanza. 2010.</w:t>
+      </w:r>
+      <w:r>
+        <w:t xml:space="preserve"> </w:t>
+      </w:r>
+      <w:r>
+        <w:rPr>
+          <w:i/>
+        </w:rPr>
+        <w:t xml:space="preserve">Latent Class and Latent Transition Analysis: With Applications in the Social, Behavioral, and Health Sciences</w:t>
+      </w:r>
+      <w:r>
+        <w:t xml:space="preserve">. Wiley Series in Probability and Statistics. Wiley.</w:t>
+      </w:r>
+    </w:p>
+    <w:p>
+      <w:pPr>
+        <w:pStyle w:val="Bibliography"/>
+      </w:pPr>
+      <w:r>
+        <w:t xml:space="preserve">Davidian, Marie, Garrett Fitzmaurice, Geert Molenberghs, and Geert Verbeke. 2008. “Growth Mixture Modeling: Analysis with Non-Gaussian Random Effects.” In</w:t>
+      </w:r>
+      <w:r>
+        <w:t xml:space="preserve"> </w:t>
+      </w:r>
+      <w:r>
+        <w:rPr>
+          <w:i/>
+        </w:rPr>
+        <w:t xml:space="preserve">Longitudinal Data Analysis</w:t>
+      </w:r>
+      <w:r>
+        <w:t xml:space="preserve">, 157–80. Chapman; Hall/CRC.</w:t>
+      </w:r>
+    </w:p>
+    <w:p>
+      <w:pPr>
+        <w:pStyle w:val="Bibliography"/>
+      </w:pPr>
+      <w:r>
+        <w:t xml:space="preserve">De Bacquer, Dirk, Marleen Van Risseghem, Els Clays, France Kittel, Gui De Backer, and Lutgart Braeckman. 2009. “Rotating Shift Work and the Metabolic Syndrome: A Prospective Study.”</w:t>
+      </w:r>
+      <w:r>
+        <w:t xml:space="preserve"> </w:t>
+      </w:r>
+      <w:r>
+        <w:rPr>
+          <w:i/>
+        </w:rPr>
+        <w:t xml:space="preserve">International Journal of Epidemiology</w:t>
+      </w:r>
+      <w:r>
+        <w:t xml:space="preserve"> </w:t>
+      </w:r>
+      <w:r>
+        <w:t xml:space="preserve">38 (3). Oxford University Press: 848–54.</w:t>
+      </w:r>
+    </w:p>
+    <w:p>
+      <w:pPr>
+        <w:pStyle w:val="Bibliography"/>
+      </w:pPr>
+      <w:r>
+        <w:t xml:space="preserve">Finch, W Holmes, and Brian F French. 2014. “Multilevel Latent Class Analysis: Parametric and Nonparametric Models.”</w:t>
+      </w:r>
+      <w:r>
+        <w:t xml:space="preserve"> </w:t>
+      </w:r>
+      <w:r>
+        <w:rPr>
+          <w:i/>
+        </w:rPr>
+        <w:t xml:space="preserve">The Journal of Experimental Education</w:t>
+      </w:r>
+      <w:r>
+        <w:t xml:space="preserve"> </w:t>
+      </w:r>
+      <w:r>
+        <w:t xml:space="preserve">82 (3). Taylor &amp; Francis: 307–33.</w:t>
+      </w:r>
+    </w:p>
+    <w:p>
+      <w:pPr>
+        <w:pStyle w:val="Bibliography"/>
+      </w:pPr>
+      <w:r>
+        <w:t xml:space="preserve">Garaulet, Marta, and Purificación Gómez-Abellán. 2014. “Timing of Food Intake and Obesity: A Novel Association.”</w:t>
+      </w:r>
+      <w:r>
+        <w:t xml:space="preserve"> </w:t>
+      </w:r>
+      <w:r>
+        <w:rPr>
+          <w:i/>
+        </w:rPr>
+        <w:t xml:space="preserve">Physiology &amp; Behavior</w:t>
+      </w:r>
+      <w:r>
+        <w:t xml:space="preserve"> </w:t>
+      </w:r>
+      <w:r>
+        <w:t xml:space="preserve">134. Elsevier: 44–50.</w:t>
+      </w:r>
+    </w:p>
+    <w:p>
+      <w:pPr>
+        <w:pStyle w:val="Bibliography"/>
+      </w:pPr>
+      <w:r>
+        <w:t xml:space="preserve">Goodman, Leo A. 2007. “On the Assignment of Individuals to Latent Classes.”</w:t>
+      </w:r>
+      <w:r>
+        <w:t xml:space="preserve"> </w:t>
+      </w:r>
+      <w:r>
+        <w:rPr>
+          <w:i/>
+        </w:rPr>
+        <w:t xml:space="preserve">Sociological Methodology</w:t>
+      </w:r>
+      <w:r>
+        <w:t xml:space="preserve"> </w:t>
+      </w:r>
+      <w:r>
+        <w:t xml:space="preserve">37 (1). SAGE Publications Sage CA: Los Angeles, CA: 1–22.</w:t>
+      </w:r>
+    </w:p>
+    <w:p>
+      <w:pPr>
+        <w:pStyle w:val="Bibliography"/>
+      </w:pPr>
+      <w:r>
+        <w:t xml:space="preserve">Hanna, Katherine L, and Peter F Collins. 2015. “Relationship Between Living Alone and Food and Nutrient Intake.”</w:t>
+      </w:r>
+      <w:r>
+        <w:t xml:space="preserve"> </w:t>
+      </w:r>
+      <w:r>
+        <w:rPr>
+          <w:i/>
+        </w:rPr>
+        <w:t xml:space="preserve">Nutrition Reviews</w:t>
+      </w:r>
+      <w:r>
+        <w:t xml:space="preserve"> </w:t>
+      </w:r>
+      <w:r>
+        <w:t xml:space="preserve">73 (9). Oxford University Press: 594–611.</w:t>
+      </w:r>
+    </w:p>
+    <w:p>
+      <w:pPr>
+        <w:pStyle w:val="Bibliography"/>
+      </w:pPr>
+      <w:r>
+        <w:t xml:space="preserve">Henry, Kimberly L, and Bengt Muthén. 2010. “Multilevel Latent Class Analysis: An Application of Adolescent Smoking Typologies with Individual and Contextual Predictors.”</w:t>
+      </w:r>
+      <w:r>
+        <w:t xml:space="preserve"> </w:t>
+      </w:r>
+      <w:r>
+        <w:rPr>
+          <w:i/>
+        </w:rPr>
+        <w:t xml:space="preserve">Structural Equation Modeling</w:t>
+      </w:r>
+      <w:r>
+        <w:t xml:space="preserve"> </w:t>
+      </w:r>
+      <w:r>
+        <w:t xml:space="preserve">17 (2). Taylor &amp; Francis: 193–215.</w:t>
+      </w:r>
+    </w:p>
+    <w:p>
+      <w:pPr>
+        <w:pStyle w:val="Bibliography"/>
+      </w:pPr>
+      <w:r>
+        <w:t xml:space="preserve">Johnston, Jonathan D. 2014. “Physiological Responses to Food Intake Throughout the Day.”</w:t>
+      </w:r>
+      <w:r>
+        <w:t xml:space="preserve"> </w:t>
+      </w:r>
+      <w:r>
+        <w:rPr>
+          <w:i/>
+        </w:rPr>
+        <w:t xml:space="preserve">Nutrition Research Reviews</w:t>
+      </w:r>
+      <w:r>
+        <w:t xml:space="preserve"> </w:t>
+      </w:r>
+      <w:r>
+        <w:t xml:space="preserve">27 (1). Cambridge University Press: 107–18.</w:t>
+      </w:r>
+    </w:p>
+    <w:p>
+      <w:pPr>
+        <w:pStyle w:val="Bibliography"/>
+      </w:pPr>
+      <w:r>
+        <w:t xml:space="preserve">Jung, Tony, and KAS Wickrama. 2008. “An Introduction to Latent Class Growth Analysis and Growth Mixture Modeling.”</w:t>
+      </w:r>
+      <w:r>
+        <w:t xml:space="preserve"> </w:t>
+      </w:r>
+      <w:r>
+        <w:rPr>
+          <w:i/>
+        </w:rPr>
+        <w:t xml:space="preserve">Social and Personality Psychology Compass</w:t>
+      </w:r>
+      <w:r>
+        <w:t xml:space="preserve"> </w:t>
+      </w:r>
+      <w:r>
+        <w:t xml:space="preserve">2 (1). Wiley Online Library: 302–17.</w:t>
+      </w:r>
+    </w:p>
+    <w:p>
+      <w:pPr>
+        <w:pStyle w:val="Bibliography"/>
+      </w:pPr>
+      <w:r>
+        <w:t xml:space="preserve">Leech, Rebecca M, Anthony Worsley, Anna Timperio, and Sarah A McNaughton. 2017. “Temporal Eating Patterns: A Latent Class Analysis Approach.”</w:t>
+      </w:r>
+      <w:r>
+        <w:t xml:space="preserve"> </w:t>
+      </w:r>
+      <w:r>
+        <w:rPr>
+          <w:i/>
+        </w:rPr>
+        <w:t xml:space="preserve">International Journal of Behavioral Nutrition and Physical Activity</w:t>
+      </w:r>
+      <w:r>
+        <w:t xml:space="preserve"> </w:t>
+      </w:r>
+      <w:r>
+        <w:t xml:space="preserve">14 (1). BioMed Central: 3.</w:t>
+      </w:r>
+    </w:p>
+    <w:p>
+      <w:pPr>
+        <w:pStyle w:val="Bibliography"/>
+      </w:pPr>
+      <w:r>
+        <w:t xml:space="preserve">Lo, Yungtai, Nancy R Mendell, and Donald B Rubin. 2001. “Testing the Number of Components in a Normal Mixture.”</w:t>
+      </w:r>
+      <w:r>
+        <w:t xml:space="preserve"> </w:t>
+      </w:r>
+      <w:r>
+        <w:rPr>
+          <w:i/>
+        </w:rPr>
+        <w:t xml:space="preserve">Biometrika</w:t>
+      </w:r>
+      <w:r>
+        <w:t xml:space="preserve"> </w:t>
+      </w:r>
+      <w:r>
+        <w:t xml:space="preserve">88 (3). Oxford University Press: 767–78.</w:t>
+      </w:r>
+    </w:p>
+    <w:p>
+      <w:pPr>
+        <w:pStyle w:val="Bibliography"/>
+      </w:pPr>
+      <w:r>
+        <w:t xml:space="preserve">Mansukhani, R, and L Palla. 2018. “Investigating Eating Time Patterns in Uk Adults from the 2008–2012 National Diet and Nutrition Survey.”</w:t>
+      </w:r>
+      <w:r>
+        <w:t xml:space="preserve"> </w:t>
+      </w:r>
+      <w:r>
+        <w:rPr>
+          <w:i/>
+        </w:rPr>
+        <w:t xml:space="preserve">Proceedings of the Nutrition Society</w:t>
+      </w:r>
+      <w:r>
+        <w:t xml:space="preserve"> </w:t>
+      </w:r>
+      <w:r>
+        <w:t xml:space="preserve">77 (OCE1). Cambridge University Press.</w:t>
+      </w:r>
+    </w:p>
+    <w:p>
+      <w:pPr>
+        <w:pStyle w:val="Bibliography"/>
+      </w:pPr>
+      <w:r>
+        <w:t xml:space="preserve">Muthén, Bengt, and Tihomir Asparouhov. 2009. “Multilevel Regression Mixture Analysis.”</w:t>
+      </w:r>
+      <w:r>
+        <w:t xml:space="preserve"> </w:t>
+      </w:r>
+      <w:r>
+        <w:rPr>
+          <w:i/>
+        </w:rPr>
+        <w:t xml:space="preserve">Journal of the Royal Statistical Society: Series A (Statistics in Society)</w:t>
+      </w:r>
+      <w:r>
+        <w:t xml:space="preserve"> </w:t>
+      </w:r>
+      <w:r>
+        <w:t xml:space="preserve">172 (3). Wiley Online Library: 639–57.</w:t>
+      </w:r>
+    </w:p>
+    <w:p>
+      <w:pPr>
+        <w:pStyle w:val="Bibliography"/>
+      </w:pPr>
+      <w:r>
+        <w:t xml:space="preserve">Muthén, Linda K, and Bengt O Muthén. 2017.</w:t>
+      </w:r>
+      <w:r>
+        <w:t xml:space="preserve"> </w:t>
+      </w:r>
+      <w:r>
+        <w:rPr>
+          <w:i/>
+        </w:rPr>
+        <w:t xml:space="preserve">Mplus: Statistical Analysis with Latent Variables: User’s Guide</w:t>
+      </w:r>
+      <w:r>
+        <w:t xml:space="preserve">. Muthén &amp; Muthén Los Angeles.</w:t>
+      </w:r>
+    </w:p>
+    <w:p>
+      <w:pPr>
+        <w:pStyle w:val="Bibliography"/>
+      </w:pPr>
+      <w:r>
+        <w:t xml:space="preserve">Nagin, Daniel S. 2005.</w:t>
+      </w:r>
+      <w:r>
+        <w:t xml:space="preserve"> </w:t>
+      </w:r>
+      <w:r>
+        <w:rPr>
+          <w:i/>
+        </w:rPr>
+        <w:t xml:space="preserve">Group-Based Modeling of Development</w:t>
+      </w:r>
+      <w:r>
+        <w:t xml:space="preserve">. Harvard University Press.</w:t>
+      </w:r>
+    </w:p>
+    <w:p>
+      <w:pPr>
+        <w:pStyle w:val="Bibliography"/>
+      </w:pPr>
+      <w:r>
+        <w:t xml:space="preserve">Nylund, Karen L, Tihomir Asparouhov, and Bengt O Muthén. 2007. “Deciding on the Number of Classes in Latent Class Analysis and Growth Mixture Modeling: A Monte Carlo Simulation Study.”</w:t>
+      </w:r>
+      <w:r>
+        <w:t xml:space="preserve"> </w:t>
+      </w:r>
+      <w:r>
+        <w:rPr>
+          <w:i/>
+        </w:rPr>
+        <w:t xml:space="preserve">Structural Equation Modeling</w:t>
+      </w:r>
+      <w:r>
+        <w:t xml:space="preserve"> </w:t>
+      </w:r>
+      <w:r>
+        <w:t xml:space="preserve">14 (4). Taylor &amp; Francis: 535–69.</w:t>
+      </w:r>
+    </w:p>
+    <w:p>
+      <w:pPr>
+        <w:pStyle w:val="Bibliography"/>
+      </w:pPr>
+      <w:r>
+        <w:t xml:space="preserve">Pan, An, Eva S Schernhammer, Qi Sun, and Frank B Hu. 2011. “Rotating Night Shift Work and Risk of Type 2 Diabetes: Two Prospective Cohort Studies in Women.”</w:t>
+      </w:r>
+      <w:r>
+        <w:t xml:space="preserve"> </w:t>
+      </w:r>
+      <w:r>
+        <w:rPr>
+          <w:i/>
+        </w:rPr>
+        <w:t xml:space="preserve">PLoS Medicine</w:t>
+      </w:r>
+      <w:r>
+        <w:t xml:space="preserve"> </w:t>
+      </w:r>
+      <w:r>
+        <w:t xml:space="preserve">8 (12). Public Library of Science: e1001141.</w:t>
+      </w:r>
+    </w:p>
+    <w:p>
+      <w:pPr>
+        <w:pStyle w:val="Bibliography"/>
+      </w:pPr>
+      <w:r>
+        <w:t xml:space="preserve">Pregibon, Daryl. 1980. “Goodness of Link Tests for Generalized Linear Models.”</w:t>
+      </w:r>
+      <w:r>
+        <w:t xml:space="preserve"> </w:t>
+      </w:r>
+      <w:r>
+        <w:rPr>
+          <w:i/>
+        </w:rPr>
+        <w:t xml:space="preserve">Applied Statistics</w:t>
+      </w:r>
+      <w:r>
+        <w:t xml:space="preserve">. JSTOR, 15–14.</w:t>
+      </w:r>
+    </w:p>
+    <w:p>
+      <w:pPr>
+        <w:pStyle w:val="Bibliography"/>
+      </w:pPr>
+      <w:r>
+        <w:t xml:space="preserve">Roberts, Caireen, Toni Steer, Natalie Maplethorpe, Lorna Cox, Sarah Meadows, Sonja Nicholson, Polly Page, and Gillian Swan. 2018. “National Diet and Nutrition Survey: Results from Years 7 and 8 (Combined) of the Rolling Programme (2014/2015–2015/2016).” Public Health England.</w:t>
+      </w:r>
+    </w:p>
+    <w:p>
+      <w:pPr>
+        <w:pStyle w:val="Bibliography"/>
+      </w:pPr>
+      <w:r>
+        <w:t xml:space="preserve">Smithers, Gillian. 1993. “MAFF’s Nutrient Databank.”</w:t>
+      </w:r>
+      <w:r>
+        <w:t xml:space="preserve"> </w:t>
+      </w:r>
+      <w:r>
+        <w:rPr>
+          <w:i/>
+        </w:rPr>
+        <w:t xml:space="preserve">Nutrition &amp; Food Science</w:t>
+      </w:r>
+      <w:r>
+        <w:t xml:space="preserve"> </w:t>
+      </w:r>
+      <w:r>
+        <w:t xml:space="preserve">93 (2). MCB UP Ltd: 16–19.</w:t>
+      </w:r>
+    </w:p>
+    <w:p>
+      <w:pPr>
+        <w:pStyle w:val="Bibliography"/>
+      </w:pPr>
+      <w:r>
+        <w:t xml:space="preserve">Snijders, T.A.B., and R.J. Bosker. 2011.</w:t>
+      </w:r>
+      <w:r>
+        <w:t xml:space="preserve"> </w:t>
+      </w:r>
+      <w:r>
+        <w:rPr>
+          <w:i/>
+        </w:rPr>
+        <w:t xml:space="preserve">Multilevel Analysis: An Introduction to Basic and Advanced Multilevel Modeling</w:t>
+      </w:r>
+      <w:r>
+        <w:t xml:space="preserve">. SAGE Publications.</w:t>
+      </w:r>
+    </w:p>
+    <w:p>
+      <w:pPr>
+        <w:pStyle w:val="Bibliography"/>
+      </w:pPr>
+      <w:r>
+        <w:t xml:space="preserve">StataCorp LLC. 2017.</w:t>
+      </w:r>
+      <w:r>
+        <w:t xml:space="preserve"> </w:t>
+      </w:r>
+      <w:r>
+        <w:rPr>
+          <w:i/>
+        </w:rPr>
+        <w:t xml:space="preserve">Stata Statistical Software: Release 15</w:t>
+      </w:r>
+      <w:r>
+        <w:t xml:space="preserve"> </w:t>
+      </w:r>
+      <w:r>
+        <w:t xml:space="preserve">(version 15.1).</w:t>
+      </w:r>
+      <w:r>
+        <w:t xml:space="preserve"> </w:t>
+      </w:r>
+      <w:hyperlink r:id="rId79">
+        <w:r>
+          <w:rPr>
+            <w:rStyle w:val="Hyperlink"/>
+          </w:rPr>
+          <w:t xml:space="preserve">https://www.stata.com/</w:t>
+        </w:r>
+      </w:hyperlink>
+      <w:r>
+        <w:t xml:space="preserve">.</w:t>
+      </w:r>
+    </w:p>
+    <w:p>
+      <w:pPr>
+        <w:pStyle w:val="Bibliography"/>
+      </w:pPr>
+      <w:r>
+        <w:t xml:space="preserve">Uemura, Mayu, Hiroshi Yatsuya, Esayas Haregot Hilawe, Yuanying Li, Chaochen Wang, Chifa Chiang, Rei Otsuka, Hideaki Toyoshima, Koji Tamakoshi, and Atsuko Aoyama. 2015. “Breakfast Skipping Is Positively Associated with Incidence of Type 2 Diabetes Mellitus: Evidence from the Aichi Workers’ Cohort Study.”</w:t>
+      </w:r>
+      <w:r>
+        <w:t xml:space="preserve"> </w:t>
+      </w:r>
+      <w:r>
+        <w:rPr>
+          <w:i/>
+        </w:rPr>
+        <w:t xml:space="preserve">Journal of Epidemiology</w:t>
+      </w:r>
+      <w:r>
+        <w:t xml:space="preserve"> </w:t>
+      </w:r>
+      <w:r>
+        <w:t xml:space="preserve">25 (5). Japan Epidemiological Association: 351–58.</w:t>
+      </w:r>
+    </w:p>
+    <w:p>
+      <w:pPr>
+        <w:pStyle w:val="Bibliography"/>
+      </w:pPr>
+      <w:r>
+        <w:t xml:space="preserve">Van Horn, M Lee, Abigail A Fagan, Thomas Jaki, Eric C Brown, J David Hawkins, Michael W Arthur, Robert D Abbott, and Richard F Catalano. 2008. “Using Multilevel Mixtures to Evaluate Intervention Effects in Group Randomized Trials.”</w:t>
+      </w:r>
+      <w:r>
+        <w:t xml:space="preserve"> </w:t>
+      </w:r>
+      <w:r>
+        <w:rPr>
+          <w:i/>
+        </w:rPr>
+        <w:t xml:space="preserve">Multivariate Behavioral Research</w:t>
+      </w:r>
+      <w:r>
+        <w:t xml:space="preserve"> </w:t>
+      </w:r>
+      <w:r>
+        <w:t xml:space="preserve">43 (2). Taylor &amp; Francis: 289–326.</w:t>
+      </w:r>
+    </w:p>
+    <w:p>
+      <w:pPr>
+        <w:pStyle w:val="Bibliography"/>
+      </w:pPr>
+      <w:r>
+        <w:t xml:space="preserve">Vermunt, Jeroen K. 2008. “Latent Class and Finite Mixture Models for Multilevel Data Sets.”</w:t>
+      </w:r>
+      <w:r>
+        <w:t xml:space="preserve"> </w:t>
+      </w:r>
+      <w:r>
+        <w:rPr>
+          <w:i/>
+        </w:rPr>
+        <w:t xml:space="preserve">Statistical Methods in Medical Research</w:t>
+      </w:r>
+      <w:r>
+        <w:t xml:space="preserve"> </w:t>
+      </w:r>
+      <w:r>
+        <w:t xml:space="preserve">17 (1). Sage Publications Sage UK: London, England: 33–51.</w:t>
+      </w:r>
+    </w:p>
+    <w:p>
+      <w:pPr>
+        <w:pStyle w:val="Bibliography"/>
+      </w:pPr>
+      <w:r>
+        <w:t xml:space="preserve">Vermunt, Jeroen K. 2003.</w:t>
+      </w:r>
+      <w:r>
+        <w:t xml:space="preserve"> </w:t>
+      </w:r>
+      <w:r>
+        <w:rPr>
+          <w:i/>
+        </w:rPr>
+        <w:t xml:space="preserve">Multilevel Latent Class Models</w:t>
+      </w:r>
+      <w:r>
+        <w:t xml:space="preserve">.</w:t>
+      </w:r>
+      <w:r>
+        <w:t xml:space="preserve"> </w:t>
+      </w:r>
+      <w:r>
+        <w:rPr>
+          <w:i/>
+        </w:rPr>
+        <w:t xml:space="preserve">Sociological Methodology</w:t>
+      </w:r>
+      <w:r>
+        <w:t xml:space="preserve">. Vol. 33. 1. doi:</w:t>
+      </w:r>
+      <w:hyperlink r:id="rId80">
+        <w:r>
+          <w:rPr>
+            <w:rStyle w:val="Hyperlink"/>
+          </w:rPr>
+          <w:t xml:space="preserve">10.1111/j.0081-1750.2003.t01-1-00131.x</w:t>
+        </w:r>
+      </w:hyperlink>
+      <w:r>
+        <w:t xml:space="preserve">.</w:t>
+      </w:r>
+    </w:p>
+    <w:p>
+      <w:pPr>
+        <w:pStyle w:val="Bibliography"/>
+      </w:pPr>
+      <w:r>
+        <w:t xml:space="preserve">Wang, Chen-Pin, C Hendricks Brown, and Karen Bandeen-Roche. 2005. “Residual Diagnostics for Growth Mixture Models: Examining the Impact of a Preventive Intervention on Multiple Trajectories of Aggressive Behavior.”</w:t>
+      </w:r>
+      <w:r>
+        <w:t xml:space="preserve"> </w:t>
+      </w:r>
+      <w:r>
+        <w:rPr>
+          <w:i/>
+        </w:rPr>
+        <w:t xml:space="preserve">Journal of the American Statistical Association</w:t>
+      </w:r>
+      <w:r>
+        <w:t xml:space="preserve"> </w:t>
+      </w:r>
+      <w:r>
+        <w:t xml:space="preserve">100. American Statistical Association: 1054–76.</w:t>
+      </w:r>
+    </w:p>
+    <w:p>
+      <w:pPr>
+        <w:pStyle w:val="Bibliography"/>
+      </w:pPr>
+      <w:r>
+        <w:t xml:space="preserve">Willett, Walter. 2012. “Nature of Variation in Diet.” In</w:t>
+      </w:r>
+      <w:r>
+        <w:t xml:space="preserve"> </w:t>
+      </w:r>
+      <w:r>
+        <w:rPr>
+          <w:i/>
+        </w:rPr>
+        <w:t xml:space="preserve">Nutritional Epidemiology</w:t>
+      </w:r>
+      <w:r>
+        <w:t xml:space="preserve">, 34–48. Oxford University Press.</w:t>
+      </w:r>
+    </w:p>
+    <w:p>
+      <w:pPr>
+        <w:pStyle w:val="Bibliography"/>
+      </w:pPr>
+      <w:r>
+        <w:t xml:space="preserve">. 2018. “Mid 2008, 2009, 2010, 2011, 2012, 2013, 2014, 2015, and 2016 Population Estimates.”</w:t>
+      </w:r>
+    </w:p>
+    <w:p>
+      <w:pPr>
+        <w:pStyle w:val="Bibliography"/>
+      </w:pPr>
+      <w:r>
+        <w:t xml:space="preserve">. 2018. “National Diet and Nutrition Survey Rolling Programme.”</w:t>
+      </w:r>
+    </w:p>
+    <w:p>
+      <w:pPr>
+        <w:pStyle w:val="Bibliography"/>
+      </w:pPr>
+      <w:r>
+        <w:t xml:space="preserve">. 2018. “National Diet and Nutrition Survey Years 1-8, 2008/09-2015/16.”</w:t>
+      </w:r>
+    </w:p>
+    <w:p>
+      <w:pPr>
+        <w:pStyle w:val="Bibliography"/>
+      </w:pPr>
+      <w:r>
+        <w:t xml:space="preserve">. 2018.</w:t>
+      </w:r>
+      <w:r>
+        <w:t xml:space="preserve"> </w:t>
+      </w:r>
+      <w:r>
+        <w:rPr>
+          <w:i/>
+        </w:rPr>
+        <w:t xml:space="preserve">R: A Language and Environment for Statistical Computing</w:t>
+      </w:r>
+      <w:r>
+        <w:t xml:space="preserve">. Vienna, Austria: R Foundation for Statistical Computing.</w:t>
+      </w:r>
+      <w:r>
+        <w:t xml:space="preserve"> </w:t>
+      </w:r>
+      <w:hyperlink r:id="rId81">
+        <w:r>
+          <w:rPr>
+            <w:rStyle w:val="Hyperlink"/>
+          </w:rPr>
+          <w:t xml:space="preserve">https://www.R-project.org/</w:t>
+        </w:r>
+      </w:hyperlink>
+      <w:r>
+        <w:t xml:space="preserve">.</w:t>
+      </w:r>
+    </w:p>
     <w:sectPr/>
   </w:body>
 </w:document>
@@ -29726,7 +30821,7 @@
     </w:lvl>
   </w:abstractNum>
   <w:abstractNum w:abstractNumId="990">
-    <w:nsid w:val="f2b788b5"/>
+    <w:nsid w:val="d71736a9"/>
     <w:multiLevelType w:val="multilevel"/>
     <w:lvl w:ilvl="0">
       <w:numFmt w:val="bullet"/>
@@ -29807,7 +30902,7 @@
     </w:lvl>
   </w:abstractNum>
   <w:abstractNum w:abstractNumId="991">
-    <w:nsid w:val="4c6479e2"/>
+    <w:nsid w:val="2bbf2010"/>
     <w:multiLevelType w:val="multilevel"/>
     <w:lvl w:ilvl="0">
       <w:numFmt w:val="bullet"/>
@@ -29888,7 +30983,7 @@
     </w:lvl>
   </w:abstractNum>
   <w:abstractNum w:abstractNumId="99201">
-    <w:nsid w:val="fb31e150"/>
+    <w:nsid w:val="a8442544"/>
     <w:multiLevelType w:val="multilevel"/>
     <w:lvl w:ilvl="0">
       <w:start w:val="1"/>

</xml_diff>

<commit_message>
grammarly checked second time converted to docx
</commit_message>
<xml_diff>
--- a/paper/main.docx
+++ b/paper/main.docx
@@ -2479,7 +2479,7 @@
         <w:t xml:space="preserve"> </w:t>
       </w:r>
       <w:r>
-        <w:t xml:space="preserve">of</w:t>
+        <w:t xml:space="preserve">in</w:t>
       </w:r>
       <w:r>
         <w:t xml:space="preserve"> </w:t>
@@ -2601,7 +2601,7 @@
         <w:rPr>
           <w:b/>
         </w:rPr>
-        <w:t xml:space="preserve">Submitted in part fulfillment of the requirements</w:t>
+        <w:t xml:space="preserve">Submitted in partial fulfillment of the requirements</w:t>
       </w:r>
       <w:r>
         <w:br w:type="textWrapping"/>
@@ -2664,7 +2664,7 @@
         </w:numPr>
       </w:pPr>
       <w:r>
-        <w:t xml:space="preserve">This work was done wholly while in candidature for a MSc degree in Medical Statistics at London School of Hygiene and Tropical Medicine.</w:t>
+        <w:t xml:space="preserve">This work was done wholly while in candidature for an MSc degree in Medical Statistics at London School of Hygiene and Tropical Medicine.</w:t>
       </w:r>
     </w:p>
     <w:p>
@@ -2848,7 +2848,7 @@
         <w:t xml:space="preserve">I</w:t>
       </w:r>
       <w:r>
-        <w:t xml:space="preserve">information</w:t>
+        <w:t xml:space="preserve">nformation</w:t>
       </w:r>
       <w:r>
         <w:t xml:space="preserve"> </w:t>
@@ -2977,7 +2977,7 @@
         <w:t xml:space="preserve">I</w:t>
       </w:r>
       <w:r>
-        <w:t xml:space="preserve">information</w:t>
+        <w:t xml:space="preserve">nformation</w:t>
       </w:r>
       <w:r>
         <w:t xml:space="preserve"> </w:t>
@@ -3964,7 +3964,7 @@
         <w:t xml:space="preserve">[1–3]</w:t>
       </w:r>
       <w:r>
-        <w:t xml:space="preserve">. Some recent evidences have found that meal timing is associated with a wide variety of health outcomes. Skipping breakfast is associated with higher risk of developing type 2 diabetes</w:t>
+        <w:t xml:space="preserve">. Some recent evidence have found that meal timing is associated with a wide variety of health outcomes. Skipping breakfast is associated with a higher risk of developing type 2 diabetes</w:t>
       </w:r>
       <w:r>
         <w:t xml:space="preserve"> </w:t>
@@ -4119,7 +4119,7 @@
         <w:pStyle w:val="FirstParagraph"/>
       </w:pPr>
       <w:r>
-        <w:t xml:space="preserve">Our goal is to explore and make use of the NDNS RP (2008/09-15/16) database to describe and identify the potential relationship between the timing of eating within the day and specific nutrient–carbohydrate intake. We aimed at finding patterns of both the amount of consumption, and time of consumption for carbohydrate and defining latent groups in the UK adults. Subsequently, an additional potential aim, is to investigate the associations between carbohydrate eating patterns with hypertension and obesity.</w:t>
+        <w:t xml:space="preserve">Our goal is to explore and make use of the NDNS RP (2008/09-15/16) database to describe and identify the potential relationship between the timing of eating within the day and specific nutrient–carbohydrate intake. We aimed at finding patterns of both the amount of consumption and time of consumption for carbohydrate and defining latent groups in the UK adults. Subsequently, an additional potential aim is to investigate the associations between carbohydrate eating patterns with hypertension and obesity.</w:t>
       </w:r>
     </w:p>
     <w:p>
@@ -7268,7 +7268,7 @@
         </m:r>
       </m:oMath>
       <w:r>
-        <w:t xml:space="preserve">th individuals on</w:t>
+        <w:t xml:space="preserve">th individuals on the</w:t>
       </w:r>
       <w:r>
         <w:t xml:space="preserve"> </w:t>
@@ -7999,7 +7999,7 @@
         <w:t xml:space="preserve"> </w:t>
       </w:r>
       <w:r>
-        <w:t xml:space="preserve">is day-level and individual-level indicators.</w:t>
+        <w:t xml:space="preserve">is the day-level and individual-level indicators.</w:t>
       </w:r>
     </w:p>
     <w:p>
@@ -9777,7 +9777,7 @@
         <w:t xml:space="preserve"> </w:t>
       </w:r>
       <w:r>
-        <w:t xml:space="preserve">50% of total energy intake). In class 2 days, participants also turned to have morning snacks (with probability of only 0.079 of</w:t>
+        <w:t xml:space="preserve">50% of total energy intake). In class 2 days, participants also turned to have morning snacks (with a probability of only 0.079 of</w:t>
       </w:r>
       <w:r>
         <w:t xml:space="preserve"> </w:t>
@@ -11209,7 +11209,7 @@
         <w:t xml:space="preserve"> </w:t>
       </w:r>
       <w:r>
-        <w:t xml:space="preserve">= 0.119). The distribution of the carbohydrate eater types turned out to be changing with the year of survey. Low carbohydrate eaters represented 32.5% of the population in the first year of survey but later dropped to lower than 30% (lowest in the third year, 22.6%) until the most recent year. The proportion of high carbohydrate eaters increased from 41.2% to the highest (50.6%) in the second year, but then started to decline to 38.4% in the 8th year of survey (</w:t>
+        <w:t xml:space="preserve">= 0.119). The distribution of the carbohydrate eater types turned out to be changing with the year of survey. Low carbohydrate eaters represented 32.5% of the population in the first year of the survey but later dropped to lower than 30% (lowest in the third year, 22.6%) until the most recent year. The proportion of high carbohydrate eaters increased from 41.2% to the highest (50.6%) in the second year, but then started to decline to 38.4% in the 8th year of survey (</w:t>
       </w:r>
       <w:r>
         <w:rPr>
@@ -12731,7 +12731,7 @@
         <w:t xml:space="preserve"> </w:t>
       </w:r>
       <w:r>
-        <w:t xml:space="preserve">shows the characteristics for participants according to their obesity status stratified by sex. The survey design-weighted prevalence for being overweight and obese in the UK adults were estimated to be 43.4% and 25.7% in men, and 30.9% and 27.4% in women. Obviously, abdominal obesity (WC) increased significantly with the elevated BMI level in both men and women. Overweight or obese participants were older, having lower total energy intake and lower carbohydrate intake compared with normal weight men and women (</w:t>
+        <w:t xml:space="preserve">shows the characteristics of participants according to their obesity status stratified by sex. The survey design-weighted prevalence for being overweight and obese in the UK adults were estimated to be 43.4% and 25.7% in men, and 30.9% and 27.4% in women. Obviously, abdominal obesity (WC) increased significantly with the elevated BMI level in both men and women. Overweight or obese participants were older, having lower total energy intake and lower carbohydrate intake compared with normal weight men and women (</w:t>
       </w:r>
       <w:r>
         <w:rPr>
@@ -30354,7 +30354,7 @@
     </w:lvl>
   </w:abstractNum>
   <w:abstractNum w:abstractNumId="990">
-    <w:nsid w:val="a5bfb37a"/>
+    <w:nsid w:val="9509367b"/>
     <w:multiLevelType w:val="multilevel"/>
     <w:lvl w:ilvl="0">
       <w:numFmt w:val="bullet"/>
@@ -30435,7 +30435,7 @@
     </w:lvl>
   </w:abstractNum>
   <w:abstractNum w:abstractNumId="991">
-    <w:nsid w:val="5648e894"/>
+    <w:nsid w:val="dc898c0a"/>
     <w:multiLevelType w:val="multilevel"/>
     <w:lvl w:ilvl="0">
       <w:numFmt w:val="bullet"/>
@@ -30516,7 +30516,7 @@
     </w:lvl>
   </w:abstractNum>
   <w:abstractNum w:abstractNumId="99201">
-    <w:nsid w:val="1447eb3d"/>
+    <w:nsid w:val="ca8fe0dc"/>
     <w:multiLevelType w:val="multilevel"/>
     <w:lvl w:ilvl="0">
       <w:start w:val="1"/>

</xml_diff>

<commit_message>
check version of docx
</commit_message>
<xml_diff>
--- a/paper/main.docx
+++ b/paper/main.docx
@@ -183,7 +183,7 @@
         <w:t xml:space="preserve"> </w:t>
       </w:r>
       <w:r>
-        <w:t xml:space="preserve">aimed</w:t>
+        <w:t xml:space="preserve">aims</w:t>
       </w:r>
       <w:r>
         <w:t xml:space="preserve"> </w:t>
@@ -1169,7 +1169,7 @@
         <w:t xml:space="preserve"> </w:t>
       </w:r>
       <w:r>
-        <w:t xml:space="preserve">which,</w:t>
+        <w:t xml:space="preserve">which</w:t>
       </w:r>
       <w:r>
         <w:t xml:space="preserve"> </w:t>
@@ -1199,7 +1199,19 @@
         <w:t xml:space="preserve"> </w:t>
       </w:r>
       <w:r>
-        <w:t xml:space="preserve">eaters:</w:t>
+        <w:t xml:space="preserve">eaters</w:t>
+      </w:r>
+      <w:r>
+        <w:t xml:space="preserve"> </w:t>
+      </w:r>
+      <w:r>
+        <w:t xml:space="preserve">were</w:t>
+      </w:r>
+      <w:r>
+        <w:t xml:space="preserve"> </w:t>
+      </w:r>
+      <w:r>
+        <w:t xml:space="preserve">defined:</w:t>
       </w:r>
       <w:r>
         <w:t xml:space="preserve"> </w:t>
@@ -1253,13 +1265,7 @@
         <w:t xml:space="preserve"> </w:t>
       </w:r>
       <w:r>
-        <w:t xml:space="preserve">eaters</w:t>
-      </w:r>
-      <w:r>
-        <w:t xml:space="preserve"> </w:t>
-      </w:r>
-      <w:r>
-        <w:t xml:space="preserve">emerged.</w:t>
+        <w:t xml:space="preserve">eaters.</w:t>
       </w:r>
       <w:r>
         <w:t xml:space="preserve"> </w:t>
@@ -2748,7 +2754,7 @@
         <w:br w:type="textWrapping"/>
       </w:r>
       <w:r>
-        <w:t xml:space="preserve">I would like to thank all of the teachers, lecturers, staffs, and fellow course mates in the Department of Medical Statistics for providing their wonderful teaching techniques, sharing their excellent ideas that made this year such fruitful and enjoyable.</w:t>
+        <w:t xml:space="preserve">I would like to thank all of the teachers, lecturers, staffs, and fellow course mates in the Department of Medical Statistics for providing their wonderful teaching techniques, and for sharing their excellent ideas that made this year such fruitful and enjoyable.</w:t>
       </w:r>
       <w:r>
         <w:br w:type="textWrapping"/>
@@ -3947,7 +3953,7 @@
         <w:pStyle w:val="FirstParagraph"/>
       </w:pPr>
       <w:r>
-        <w:t xml:space="preserve">The widely accepted standard these days seems to be that we eat three times a day. However, whether this is really an ideal temporal eating pattern for everyone has never been answered with scientific evidence. More importantly, how many temporal patterns of eating are there in the population, proportions of people who actually manage/fail to follow this doctrine, are people consistently following one specific temporal eating pattern or do they switch, have not been studied and described thoroughly either.</w:t>
+        <w:t xml:space="preserve">The widely accepted standard these days seems to be that we eat three times a day. However, whether this is really an ideal temporal eating pattern for everyone has never been answered with scientific evidence. More importantly, how many temporal patterns of eating are there in the population, the proportions of people who actually manage/fail to follow this doctrine, and whether people are consistently following one specific temporal eating pattern or do they switch, have not been studied and described thoroughly either.</w:t>
       </w:r>
     </w:p>
     <w:p>
@@ -3955,7 +3961,7 @@
         <w:pStyle w:val="BodyText"/>
       </w:pPr>
       <w:r>
-        <w:t xml:space="preserve">Although nutritional studies have extensively examined the influence of the quantity and quality of dietary and nutrients intake and their alteration on morbidity and mortality, investigations on temporal eating patterns and their effects are still scarce. The importance of the circadian rhythm in regulating physiological responses has been recognised for long, while the impact of which on nutrition and metabolism is still largely unknown</w:t>
+        <w:t xml:space="preserve">Although nutritional studies have extensively examined the influence of the quantity and quality of dietary and nutrients intake and their alteration on morbidity and mortality, investigations on temporal eating patterns and their effects are still scarce. The importance of the circadian rhythm in regulating physiological responses has been recognised for long, while its impact on nutrition and metabolism is still largely unknown</w:t>
       </w:r>
       <w:r>
         <w:t xml:space="preserve"> </w:t>
@@ -4020,7 +4026,7 @@
         <w:t xml:space="preserve">[8,9]</w:t>
       </w:r>
       <w:r>
-        <w:t xml:space="preserve">. Based on total energy consumption, the presence of 3 groups of eaters: grazers, early eaters, and late eaters was identified. So far, the temporal eating patterns were only based on averaging the total energy intake calculated from dietary recall and therefore could not capture the day-to-day variation in temporal eating patterns. Thus, the question of how much variability of a person follows one or several specific temporal eating patterns in his/her everyday life remains unanswered. Many factors, such as day of the week or season, or culture may contribute to daily variation in dietary intake, however, most of the variation in an individual’s diet may seem to be without an obvious pattern. Intakes of macro-nutrients (carbohydrate, fat, and protein), due to the reason of their large contribution to the total energy intake, may have somewhat moderate degrees of day-to-day variation</w:t>
+        <w:t xml:space="preserve">. Based on total energy consumption, the presence of 3 groups of eaters: grazers, early eaters, and late eaters was identified. So far, the temporal eating patterns were only based on averaging the total energy intake calculated from dietary recall and therefore could not capture the day-to-day variation in temporal eating patterns. Thus, the question of how much variability within a person follows one or several specific temporal eating patterns in his/her everyday life remains unanswered. Many factors, such as day of the week or season, or culture may contribute to daily variation in dietary intake, however, most of the variation in an individual’s diet seem to be without an obvious pattern. Intakes of macro-nutrients (carbohydrate, fat, and protein), due to the reason of their large contribution to the total energy intake, may have somewhat moderate degrees of day-to-day variation</w:t>
       </w:r>
       <w:r>
         <w:t xml:space="preserve"> </w:t>
@@ -4055,7 +4061,7 @@
         <w:t xml:space="preserve">[12]</w:t>
       </w:r>
       <w:r>
-        <w:t xml:space="preserve">. Whether the amount or the timing (or both) of carbohydrate consumption during the day actually matters, would be the question concerned by the public.</w:t>
+        <w:t xml:space="preserve">. Whether the amount or the timing (or both) of carbohydrate consumption during the day actually matters is an important question for people who concerned with their dietary health.</w:t>
       </w:r>
     </w:p>
     <w:p>
@@ -4085,7 +4091,7 @@
         <w:t xml:space="preserve"> </w:t>
       </w:r>
       <w:r>
-        <w:t xml:space="preserve">was initially established in 1992 and started off as a joint initiative between the Ministry of Agriculture, Fisheries, and Food (MAFF) and the Department of Health. In 2008, a new continuous cross-sectional survey was started, the NDNS Rolling Programme (RP). The NDNS RP is funded by Public Health England (PHE), an executive agency of the Department of Health, and the UK Food Standards Agency (FSA). The survey covers a representative sample of around 1000 people per year. Fieldwork began in 2008 and is now beginning its 11th year. NDNS provides essential evidence on the diet and nutrition of the UK population to enable PHE to identify and address nutritional issues in the population and monitor progress towards public health nutrition objectives.</w:t>
+        <w:t xml:space="preserve">was initially established in 1992 and began as a joint initiative between the Ministry of Agriculture, Fisheries, and Food (MAFF) and the Department of Health. In 2008, a new continuous cross-sectional survey was started, the NDNS Rolling Programme (RP). The NDNS RP is funded by Public Health England (PHE), an executive agency of the Department of Health, and the UK Food Standards Agency (FSA). The survey covers a representative sample of around 1000 people per year. Fieldwork began in 2008 and is now beginning its 11th year. NDNS provides essential evidence on the diet and nutrition of the UK population to enable PHE to identify and address nutritional issues in the population and monitor progress towards public health nutrition objectives.</w:t>
       </w:r>
     </w:p>
     <w:p>
@@ -4093,7 +4099,7 @@
         <w:pStyle w:val="BodyText"/>
       </w:pPr>
       <w:r>
-        <w:t xml:space="preserve">The NDNS RP has now completed and analysed its eighth year. The sample was randomly drawn from a list of all the addresses, clustered into postcode sectors from across the UK. Overall, for years 1-8 combined, a sample of 39,300 addresses was selected from 799 (year 1-4), 323 (year 5-6), and 316 (year 7-8) postcode sectors. At each address, one household was selected at random (in cases where there were two or more households). For each household, either an adult and a child, or a child only, was selected to participate.</w:t>
+        <w:t xml:space="preserve">The NDNS RP has now completed and analysed its eighth year. The sample was randomly drawn from a list of all addresses in the UK, clustered into postcode sectors. Overall, for years 1-8 combined, a sample of 39,300 addresses was selected from 799 (year 1-4), 323 (year 5-6), and 316 (year 7-8) postcode sectors. At each address, one household was selected at random in cases where there were two or more households. For each household, either an adult and a child, or a child only, was selected to participate.</w:t>
       </w:r>
     </w:p>
     <w:p>
@@ -4119,7 +4125,7 @@
         <w:pStyle w:val="FirstParagraph"/>
       </w:pPr>
       <w:r>
-        <w:t xml:space="preserve">Our goal is to explore and make use of the NDNS RP (2008/09-15/16) database to describe and identify the potential relationship between the timing of eating within the day and specific nutrient–carbohydrate intake. We aimed at finding patterns of both the amount of consumption and time of consumption for carbohydrate and defining latent groups in the UK adults. Subsequently, an additional potential aim is to investigate the associations between carbohydrate eating patterns with hypertension and obesity.</w:t>
+        <w:t xml:space="preserve">Our goal is to explore and make use of the NDNS RP (2008/09-15/16) database to describe and identify the potential relationship between the timing of eating within the day and specific nutrient–carbohydrate intake. We aimed at finding patterns of both the amount of consumption and time of consumption for carbohydrate and defining latent groups in the UK adults. An additional aim is to investigate the association of carbohydrate eating patterns with hypertension and obesity.</w:t>
       </w:r>
     </w:p>
     <w:p>
@@ -4155,7 +4161,7 @@
         <w:pStyle w:val="BodyText"/>
       </w:pPr>
       <w:r>
-        <w:t xml:space="preserve">In the diary, participants were asked to record portion sizes in household measures (e.g. one tablespoon of beans, one Kit Kat finger-size), or for packaged foods to note the weight indicated on the packet. For homemade dishes, participants were asked to record on a separate page in the diary the individual ingredients and quantities for the whole dish along with a brief description of the cooking method and how much of dish they had consumed. In each eating occasion, in addition to the details of what and how much was eaten, participants were also asked to record: when was it, where they were, and who they were eating with. An example, used as guidance for participants, of a food diary for one day is shown in</w:t>
+        <w:t xml:space="preserve">In the diary, participants were asked to record portion sizes in household measures (e.g. one tablespoon of beans, one Kit Kat finger-size), or for packaged foods to note the weight indicated on the packet. For homemade dishes, participants were asked to record on a separate page in the diary the individual ingredients and quantities for the whole dish along with a brief description of the cooking method and how much of dish they had consumed. For each eating occasion, in addition to the details of what and how much was eaten, participants were also asked to record: when was it, where they were, and who they were eating with. An example, used as guidance for participants, of a food diary for one day is shown in</w:t>
       </w:r>
       <w:r>
         <w:t xml:space="preserve"> </w:t>
@@ -4220,7 +4226,7 @@
         </w:numPr>
       </w:pPr>
       <w:r>
-        <w:t xml:space="preserve">Total energy intake = (protein(gram)</w:t>
+        <w:t xml:space="preserve">Total energy intake = (protein</w:t>
       </w:r>
       <w:r>
         <w:t xml:space="preserve"> </w:t>
@@ -4234,7 +4240,7 @@
         <w:t xml:space="preserve"> </w:t>
       </w:r>
       <w:r>
-        <w:t xml:space="preserve">17) + (fat(gram)</w:t>
+        <w:t xml:space="preserve">17) + (fat</w:t>
       </w:r>
       <w:r>
         <w:t xml:space="preserve"> </w:t>
@@ -4248,7 +4254,7 @@
         <w:t xml:space="preserve"> </w:t>
       </w:r>
       <w:r>
-        <w:t xml:space="preserve">37) + (carbohydrate(gram)</w:t>
+        <w:t xml:space="preserve">37) + (carbohydrate</w:t>
       </w:r>
       <w:r>
         <w:t xml:space="preserve"> </w:t>
@@ -4262,7 +4268,7 @@
         <w:t xml:space="preserve"> </w:t>
       </w:r>
       <w:r>
-        <w:t xml:space="preserve">16) + (alcohol(gram)</w:t>
+        <w:t xml:space="preserve">16) + (alcohol</w:t>
       </w:r>
       <w:r>
         <w:t xml:space="preserve"> </w:t>
@@ -4287,7 +4293,18 @@
         </w:numPr>
       </w:pPr>
       <w:r>
-        <w:t xml:space="preserve">Carbohydrate intake = total sugars (gram) + starch (gram);</w:t>
+        <w:t xml:space="preserve">Carbohydrate intake = total sugars + starch;</w:t>
+      </w:r>
+    </w:p>
+    <w:p>
+      <w:pPr>
+        <w:numPr>
+          <w:numId w:val="1002"/>
+          <w:ilvl w:val="0"/>
+        </w:numPr>
+      </w:pPr>
+      <w:r>
+        <w:t xml:space="preserve">Where all quantities above were measured as mass in grams.</w:t>
       </w:r>
     </w:p>
     <w:p>
@@ -4295,7 +4312,7 @@
         <w:pStyle w:val="FirstParagraph"/>
       </w:pPr>
       <w:r>
-        <w:t xml:space="preserve">Time across a typical survey day was divided into 7 time slots in the dietary diary of NDNS RP: 6 am to 9 am, 9 am to 12 noon, 12 noon to 2 pm, 2 pm to 5 pm, 5 pm to 8 pm, 8 pm to 10 pm, and 10 pm to 6 am next morning. To produce a sequence of discrete responses regarding the carbohydrate intake we are interested, the energy consumption within each time slot over the four days of survey for each participant were calculated. The percentages of total energy intake that contributed by carbohydrate within each time slot were then estimated. Since we planned to apply latent class analysis (LCA) in the current study, in which the observed indicators for latent classes must be categorical, the responses were then dichotomised according to the carbohydrate contribution to the energy intake at cut-off value of 50%, i.e. if within a time slot where there is any energy intake occurred, carbohydrate consumption was categorised into whether it’s energy contribution was lower or higher/equal to 50% of total energy intake within that time slot. Consequently, for each day of the recording, there were 7 data points generated by the diary, each data point included one of the following responses:</w:t>
+        <w:t xml:space="preserve">Time across a typical survey day was divided into 7 time slots in the dietary diary of NDNS RP: 6 am to 9 am, 9 am to 12 noon, 12 noon to 2 pm, 2 pm to 5 pm, 5 pm to 8 pm, 8 pm to 10 pm, and 10 pm to 6 am next morning. To produce a list of discrete responses for our variable of interest, the energy consumed within each time slot over the four days of survey for each participant were calculated. The percentages of total energy intake contributed by carbohydrate within each time slot were then calculated. Since we planned to apply latent class analysis (LCA) in the current study, in which the observed indicators for latent classes must be categorical, the responses were then dichotomised according to these percentages of the energy intake at a cut-off value of 50%, i.e. if within a time slot where there any energy intake occurred, carbohydrate consumption was categorised by whether its energy contribution was lower or higher/equal to 50% of total energy intake within that time slot. Consequently, for each day of the recording, there were 7 data points generated by the diary. Each data point included one of the following responses:</w:t>
       </w:r>
     </w:p>
     <w:p>
@@ -4397,7 +4414,7 @@
         </w:numPr>
       </w:pPr>
       <w:r>
-        <w:t xml:space="preserve">Randomly select one household at that address;</w:t>
+        <w:t xml:space="preserve">Randomly select one household at that address for interviews;</w:t>
       </w:r>
     </w:p>
     <w:p>
@@ -4408,7 +4425,7 @@
         </w:numPr>
       </w:pPr>
       <w:r>
-        <w:t xml:space="preserve">Selected addresses were randomly allocated to one of two groups to determine whether an adult (aged 19 years or older) and a child (aged 1.5 to 18 years) or a child only, were selected for interviews.</w:t>
+        <w:t xml:space="preserve">Selected addresses where children resided were randomly allocated to one of two groups to determine whether an adult (aged 19 years or older) and a child (aged 1.5 to 18 years) or a child only, were selected for interviews.</w:t>
       </w:r>
     </w:p>
     <w:p>
@@ -4452,7 +4469,7 @@
         <w:pStyle w:val="BodyText"/>
       </w:pPr>
       <w:r>
-        <w:t xml:space="preserve">The strata that used to calibrate proportions in the sample include: age-group (1.5-3, 4-6, 7-10, 11-15, 16-18, 19-24, 25-29, 30-39, 40-49, 50-59, 60-64, 65-69, and over 70 years); sex (men or women); and regions (Northern Ireland, Scotland, Wales, and the nine regions of England).</w:t>
+        <w:t xml:space="preserve">The strata used to calibrate proportions in the sample include: age-group (1.5-3, 4-6, 7-10, 11-15, 16-18, 19-24, 25-29, 30-39, 40-49, 50-59, 60-64, 65-69, and over 70 years); sex (men or women); and regions (Northern Ireland, Scotland, Wales, and the nine regions of England).</w:t>
       </w:r>
     </w:p>
     <w:p>
@@ -4460,7 +4477,7 @@
         <w:pStyle w:val="BodyText"/>
       </w:pPr>
       <w:r>
-        <w:t xml:space="preserve">Two steps of weighting system are designed in the NDNS RP to assure that the combined sample will be representative of the UK population:</w:t>
+        <w:t xml:space="preserve">Two steps of the weighting system were designed in the NDNS RP to assure that the combined sample would be representative of the UK population:</w:t>
       </w:r>
     </w:p>
     <w:p>
@@ -4471,7 +4488,7 @@
         </w:numPr>
       </w:pPr>
       <w:r>
-        <w:t xml:space="preserve">An overall selection weight, which is the product of the address, dwelling unit, catering (household) unit, and individual selection weights, was generated to correct for the unequal selection probabilities. These weights are the inverses of the selection probabilities at each level of the random sampling process and they can be used to compensate for differences in the chance of selection of an individual.</w:t>
+        <w:t xml:space="preserve">An overall selection weight, which is the product of the address, dwelling unit, catering (household) unit, and individual selection weights, was generated to correct for the unequal selection probabilities. These weights are the inverses of the selection probabilities at each level of the random sampling process, and they can be used to compensate for differences in the chance of selection of an individual.</w:t>
       </w:r>
     </w:p>
     <w:p>
@@ -4499,7 +4516,7 @@
         <w:pStyle w:val="FirstParagraph"/>
       </w:pPr>
       <w:r>
-        <w:t xml:space="preserve">Another two sets of weights were generated to correct for differential non-response (either due to refusal or inability) to 1) nurse visit and 2) giving a blood sample. Response rates to the nurse visit among those completed a dietary diary was approximately 75%, to the blood sample in adults were 51%, 57%, and 50% for years 1 to 4, 5 to 6, and 7 to 8, respectively. In creating the nurse/blood sample weight, a logistic regression model was used by the NDNS RP study team to model the relationship between response to nurse visit/giving a blood sample and a set of predictor variables (socio-demographic, participant and catering/household unit characteristics). The model generated a predicted probability for each participant, which is the probability would agree to a nurse visit/provide a blood sample, given the characteristics of the individual and the household unit. Participants with characteristics associated with non-response were under-represented in the sample and therefore receive a low predicted probability. The inverses of these predicted probabilities were used as a set of non-response weights so that participants with a low predicted probability got a larger weight, increasing their representation in the sample. Then the nurse/blood sample weights were re-scaled so that the sum of the weights equalled the number of participants who had a nurse visit/who provided a blood sample. The final nurse/blood weights should, therefore, make the sample participants representative of all eligible persons in the population.</w:t>
+        <w:t xml:space="preserve">Another two sets of weights were generated to correct for differential non-response (either due to refusal or inability) to 1) nurse visit and 2) giving a blood sample. Response rates to the nurse visit among those completed a dietary diary was approximately 75%, to the blood sample in adults were 51%, 57%, and 50% for years 1 to 4, 5 to 6, and 7 to 8, respectively. In creating the nurse/blood sample weight, a logistic regression model was used by the NDNS RP study team to model the relationship between response to nurse visit/giving a blood sample and a set of predictor variables (socio-demographic, participant and catering/household unit characteristics). The model generated a predicted probability for each participant, which is the probability would agree to a nurse visit/provide a blood sample, given the characteristics of the individual and the household unit. Participants with characteristics associated with non-response were under-represented in the sample and therefore receive a low predicted probability. The inverses of these predicted probabilities were used as a set of non-response weights so that participants with a low predicted probability got a larger weight, increasing their representation in the sample. Then the nurse/blood sample weights were re-scaled so that the sum of the weights equalled the number of participants who had a nurse visit or who provided a blood sample. The final nurse/blood weights should, therefore, make the sample participants representative of all eligible persons in the population.</w:t>
       </w:r>
     </w:p>
     <w:p>
@@ -4534,7 +4551,7 @@
         <w:pStyle w:val="FirstParagraph"/>
       </w:pPr>
       <w:r>
-        <w:t xml:space="preserve">Computer-assisted personal interviews were conducted for the selected individuals by trained interviewers to collect background information on smoking habits (current, ex-smokers, and never), ethnicity (white, non-white), education level (lower than degree/degree or above level), living with a partner or not and other socio-demographic variables. Participants also had their height, weight, blood pressure, waist circumferences (WC) measured by the nurses.</w:t>
+        <w:t xml:space="preserve">Computer-assisted personal interviews were conducted for the selected individuals by trained interviewers to collect background information on smoking habits (current, ex-smokers, and never), ethnicity (white, non-white), education level (lower than degree/degree or above level), living with a partner or not, and other socio-demographic variables. Participants also had their height, weight, blood pressure, and waist circumferences (WC) measured by the nurses.</w:t>
       </w:r>
     </w:p>
     <w:p>
@@ -4542,7 +4559,7 @@
         <w:pStyle w:val="BodyText"/>
       </w:pPr>
       <w:r>
-        <w:t xml:space="preserve">Specifically, blood pressure was measured in a sitting position using an automated, validated machine, the Omron HEM907, after a five-minute rest. The means of second and third readings, taken at one-minute intervals, were used in the current report. Hypertension was defined as with systolic blood pressure of 140 mmHg or above, and/or diastolic blood pressure of 90 mmHg or above, and/or taking any medication specifically to reduce blood pressure.</w:t>
+        <w:t xml:space="preserve">Specifically, blood pressure was measured in a sitting position using an automated, validated machine, the Omron HEM907, after a five-minute rest. The mean of the second and third readings, taken at one-minute intervals, were used in the current report. Hypertension was defined as with systolic blood pressure of 140 mmHg or above, and/or diastolic blood pressure of 90 mmHg or above, and/or taking any medication specifically to reduce blood pressure.</w:t>
       </w:r>
     </w:p>
     <w:p>
@@ -4698,7 +4715,7 @@
         <w:t xml:space="preserve">[20]</w:t>
       </w:r>
       <w:r>
-        <w:t xml:space="preserve">. It belongs to the family of latent variable models and is directly analogous to the factor analysis model. The major difference is that the latent variable in LCA is categorical, not continuous as in factor analysis. The basic assumptions in LCA are independent observations, and local independence, as shown in the fundamental expression of a typical LCA model:</w:t>
+        <w:t xml:space="preserve">. It belongs to the family of latent variable models and is directly analogous to the factor analysis model. The major difference is that the latent variable in LCA is categorical, not continuous as in factor analysis. The basic assumptions in LCA are independent observations and local independence, the latter as shown in the fundamental expression of a typical LCA model:</w:t>
       </w:r>
     </w:p>
     <w:p>
@@ -5375,7 +5392,7 @@
         </m:r>
       </m:oMath>
       <w:r>
-        <w:t xml:space="preserve">. However, in the NDNS RP data set, the assumption of independent observations is violated. Each individual completed their dietary diary for three/four consecutive days, their diary recordings were later converted into three/four sequences of categorical responses reflecting the type of carbohydrate consumption at each time slot of the day. The observed sequences (observed days) are nested within the participants and therefore are not independent. This nested data structure requires multilevel techniques.</w:t>
+        <w:t xml:space="preserve">. However, in the NDNS RP data set, the assumption of independent observations is violated. Each individual completed their dietary diary for three/four consecutive days, their diary recordings were later converted into three/four vectors of categorical responses reflecting the type of carbohydrate consumption at each time slot of the day. The observed sequences (observed days) are nested within the participants and therefore are not independent. This nested data structure requires multilevel techniques.</w:t>
       </w:r>
     </w:p>
     <w:p>
@@ -5393,7 +5410,7 @@
         <w:pStyle w:val="FirstParagraph"/>
       </w:pPr>
       <w:r>
-        <w:t xml:space="preserve">Multilevel latent class analysis accounts for the nested structure of the data by allowing latent class intercepts to vary across level 2 units and thereby examining if and how level 2 units influence the level 1 latent classes. These random intercepts allow the probability of membership in a particular level 1 (observation days) latent class to vary across level 2 units (e.g., here in the current context are the individuals). Essentially this allows the probability that an observation day will belong to a</w:t>
+        <w:t xml:space="preserve">Multilevel latent class analysis accounts for the nested structure of the data by allowing latent class intercepts to vary across level 2 units, thereby examining if and how level 2 units influence the level 1 latent classes. These random intercepts allow the probability of membership in a particular level 1 (observation days) latent class to vary across level 2 units (e.g., here in the current context are the individuals). Essentially this allows the probability that an observation day will belong to a</w:t>
       </w:r>
       <w:r>
         <w:t xml:space="preserve"> </w:t>
@@ -5637,7 +5654,7 @@
         </m:r>
       </m:oMath>
       <w:r>
-        <w:t xml:space="preserve">. The 2-level random intercept logistic regression model can be expressed as:</w:t>
+        <w:t xml:space="preserve">, the 2-level random intercept logistic regression model can be expressed as:</w:t>
       </w:r>
     </w:p>
     <w:p>
@@ -6607,7 +6624,7 @@
         <w:t xml:space="preserve"> </w:t>
       </w:r>
       <w:r>
-        <w:t xml:space="preserve">is either low or high carbohydrate eating days as if we already know, it is now replaced by a latent variable</w:t>
+        <w:t xml:space="preserve">is either low or high carbohydrate eating days as if we already know the set of latent classes, it is now replaced by a latent variable</w:t>
       </w:r>
       <w:r>
         <w:t xml:space="preserve"> </w:t>
@@ -6644,7 +6661,7 @@
         </m:r>
       </m:oMath>
       <w:r>
-        <w:t xml:space="preserve">th type of carbohydrate eating pattern on a specific day of the survey, and we allow the log-odds to vary across individuals. Therefore, for some persons, the log-odds of having a</w:t>
+        <w:t xml:space="preserve">th type of carbohydrate eating pattern on a specific day of the survey and allow the log-odds to vary across individuals. Therefore, for some persons, the log-odds of having a</w:t>
       </w:r>
       <w:r>
         <w:t xml:space="preserve"> </w:t>
@@ -7906,7 +7923,7 @@
                 </m:e>
                 <m:sub>
                   <m:r>
-                    <m:t>t</m:t>
+                    <m:t>r</m:t>
                   </m:r>
                   <m:r>
                     <m:t>m</m:t>
@@ -8054,7 +8071,7 @@
         </w:numPr>
       </w:pPr>
       <w:r>
-        <w:t xml:space="preserve">Firstly, we ignored the multilevel structure of the data and estimated a series of traditional LC models to determine the number of classes at the observational day-level;</w:t>
+        <w:t xml:space="preserve">First, we ignored the multilevel structure of the data and estimated a series of traditional LC models to determine the number of classes at the observational day-level;</w:t>
       </w:r>
     </w:p>
     <w:p>
@@ -8076,7 +8093,7 @@
         </w:numPr>
       </w:pPr>
       <w:r>
-        <w:t xml:space="preserve">Thirdly, when the number of individual-level latent classes is defined based on the previous stage, the number of day-level classes was modified (one class lower and one class higher than in the second step) to see the effect of changing level 1 classes and confirm the best fitting model.</w:t>
+        <w:t xml:space="preserve">Last, once the number of individual-level latent classes was defined based on the previous stage, the number of day-level classes was modified (one class lower and one class higher than in the second step) to investigate the effect of changing level 1 classes and to confirm the best fitting model.</w:t>
       </w:r>
     </w:p>
     <w:p>
@@ -8084,7 +8101,7 @@
         <w:pStyle w:val="FirstParagraph"/>
       </w:pPr>
       <w:r>
-        <w:t xml:space="preserve">The number of classes in level 1 was determined by 1) the evaluation of model fit indices, including the Bayesian information criterion (BIC), and entropy which is a statistic that summarizes latent class probabilities where values near 1 indicate better latent class separation; 2) the Lo-Mendell-Rubin Likelihood Ratio Test (LMR-LRT)</w:t>
+        <w:t xml:space="preserve">The number of classes in level 1 was determined by 1) the evaluation of model fit indices, including the Bayesian information criterion (BIC) and entropy, which is a statistic that summarizes latent class probabilities where values near 1 indicate better latent class separation; 2) the Lo-Mendell-Rubin Likelihood Ratio Test (LMR-LRT)</w:t>
       </w:r>
       <w:r>
         <w:t xml:space="preserve"> </w:t>
@@ -8144,7 +8161,7 @@
         <w:t xml:space="preserve"> </w:t>
       </w:r>
       <w:r>
-        <w:t xml:space="preserve">is the number of latent classes and most importantly, 3) pattern interpretability. In the steps of performing multilevel LCA, where LMR-LRT is not available, same rules of model fit indices and pattern interpretability were used to determine the optimal combination of latent classes in observation day-level and individual-level. MLCA models were fitted in Mplus 7.4</w:t>
+        <w:t xml:space="preserve">is the number of latent classes; most importantly, 3) pattern interpretability. In the steps of performing multilevel LCA, where LMR-LRT is not available, the same rules of model fit indices and pattern interpretability were used to determine the optimal combination of latent classes in observation day-level and individual-level. MLCA models were fitted in Mplus 7.4</w:t>
       </w:r>
       <w:r>
         <w:t xml:space="preserve"> </w:t>
@@ -8183,7 +8200,7 @@
         <w:pStyle w:val="FirstParagraph"/>
       </w:pPr>
       <w:r>
-        <w:t xml:space="preserve">day-level latent classes identified by the first step of MLCA were tabulated according to the day of week and also whether the diary was recorded during weekends or not. A contingency table giving the frequency of responses across the 7-time slots of the survey days was produced. Descriptive statistics for the dietary day-level recordings according to the latent class memberships were presented. Pearson</w:t>
+        <w:t xml:space="preserve">Day-level latent classes identified by the first step of MLCA were tabulated according to the day of week and also whether the diary was recorded during weekends or not. A contingency table giving the frequency of responses across the 7-time slots of the survey days was produced. Descriptive statistics for the dietary day-level recordings according to the latent class memberships were presented. Pearson</w:t>
       </w:r>
       <w:r>
         <w:t xml:space="preserve"> </w:t>
@@ -8206,7 +8223,7 @@
         <w:t xml:space="preserve"> </w:t>
       </w:r>
       <w:r>
-        <w:t xml:space="preserve">test was used to compare the distribution of categorical variables. One-way Analysis of Variance (ANOVA) was used to compare the means across the multiple groups for continuous variables.</w:t>
+        <w:t xml:space="preserve">test was used to assess evidence fora difference in the distribution of categorical variables. One-way Analysis of Variance (ANOVA) was used to compare the means across the multiple groups for continuous variables.</w:t>
       </w:r>
     </w:p>
     <w:p>
@@ -8385,7 +8402,7 @@
         </w:numPr>
       </w:pPr>
       <w:r>
-        <w:t xml:space="preserve">Potential confounders of the association between carbohydrate eating groups (exposure) and the outcomes were selected depending on the descriptive statistical analyses conducted above, i.e. those are associated with both the exposure and the outcome and also not on the causal pathway were selected as potential confounders. Those are strongly related with the outcomes but may not associate with carbohydrate eating groups may reduce the standard errors and so improve the precisions are also considered in the linear regression models.</w:t>
+        <w:t xml:space="preserve">Potential confounders of the association between carbohydrate eating groups (exposure) and the outcomes were selected depending on the descriptive statistical analyses conducted above, i.e. those associated with both the exposure and the outcome and also not on the causal pathway were selected as potential confounders. Covariates that are strongly related with the outcomes but not associate with carbohydrate eating groups may reduce the standard errors and improve the precisions, so they were also considered in the linear regression models.</w:t>
       </w:r>
     </w:p>
     <w:p>
@@ -8396,7 +8413,7 @@
         </w:numPr>
       </w:pPr>
       <w:r>
-        <w:t xml:space="preserve">Confounding and/or interaction effect from each of the potential factors were checked one by one. Interaction effects were tested using the adjusted Wald test testing whether the regression coefficients of the interaction terms are simultaneously equal to zero.</w:t>
+        <w:t xml:space="preserve">Confounding and/or interaction effects from each of the potential factors were checked one by one. Interaction effects were tested using the adjusted Wald test for whether the regression coefficients of the interaction terms are simultaneously equal to zero.</w:t>
       </w:r>
     </w:p>
     <w:p>
@@ -8473,7 +8490,7 @@
         </w:numPr>
       </w:pPr>
       <w:r>
-        <w:t xml:space="preserve">For linear regression models (WC, BMI), the assumption of independent observations is violated as soon as we weighted the sample. General checking such as QQ plots of the residuals (normality), plotting the residuals against fitted values (constant variance) are not available either. Outliers, leverage, and Cook’s distance cannot be checked either, however, participants with extreme weightings (if exist) were checked by removing them and refit the models as a sensitivity analysis.</w:t>
+        <w:t xml:space="preserve">For linear regression models (WC, BMI), the assumption of independent observations is violated as soon as we weight the sample. General checking such as QQ plots of the residuals (normality), plotting the residuals against fitted values (constant variance) are not available either. Outliers, leverage, and Cook’s distance cannot be checked either, however, participants with extreme weightings (if any) were checked by removing them and refitting the models as a sensitivity analysis.</w:t>
       </w:r>
     </w:p>
     <w:p>
@@ -8584,7 +8601,7 @@
         <w:t xml:space="preserve">[35]</w:t>
       </w:r>
       <w:r>
-        <w:t xml:space="preserve">. The process of model fitting, covariates selection, interaction effect testings for the association between carbohydrate eating patterns and hypertension is shown as an example in</w:t>
+        <w:t xml:space="preserve">. The process of model fitting, covariate selection, and interaction effect testing for the association between carbohydrate eating patterns and hypertension is shown as an example in</w:t>
       </w:r>
       <w:r>
         <w:t xml:space="preserve"> </w:t>
@@ -8639,7 +8656,7 @@
         <w:pStyle w:val="FirstParagraph"/>
       </w:pPr>
       <w:r>
-        <w:t xml:space="preserve">A series of traditional LCA of the responses to carbohydrate intake within 7-time slots of the day was first examined. These initial analyses ignored the clustering of observation days within participants of the survey.</w:t>
+        <w:t xml:space="preserve">A series of traditional LCA of the responses to carbohydrate intake within the 7 time slots of the day was first examined. These initial analyses ignored the clustering of observation days within participants of the survey.</w:t>
       </w:r>
       <w:r>
         <w:t xml:space="preserve"> </w:t>
@@ -8654,7 +8671,7 @@
         <w:t xml:space="preserve"> </w:t>
       </w:r>
       <w:r>
-        <w:t xml:space="preserve">shows the latent class solutions for one to five classes (see rows under the Fixed effects model section). The BIC declines with the number of day level classes increases. However, the improvement of BIC dropped to less than 1000 from 3 classes to 4 classes solutions (658.9) and from 4 classes to 5 classes solutions (361.7). Entropy index indicates that the 4 classes model could explain about 51% percent of the data, while</w:t>
+        <w:t xml:space="preserve">shows the latent class solutions for one to five classes (see rows under the Fixed effects model section). The BIC declines with increases in the number of day level classes increases. However, the improvement of BIC dropped to less than 1000 from 3 class to 4 class solutions (658.9) and from 4 class to 5 class solutions (361.7). Entropy index indicates that the 4 class model could explain about 51% percent of the data, while</w:t>
       </w:r>
       <w:r>
         <w:t xml:space="preserve"> </w:t>
@@ -8681,7 +8698,7 @@
         <w:t xml:space="preserve"> </w:t>
       </w:r>
       <w:r>
-        <w:t xml:space="preserve">= 0.06 and is not shown in the table). From the parsimony point of view, we extended the model with random effects building on 2 classes, 3 classes, and 4 classes solutions.</w:t>
+        <w:t xml:space="preserve">= 0.06 and is not shown in the table). For the sake of parsimony, we only extended the model with random effects building on 2 class, 3 class, and 4 class solutions.</w:t>
       </w:r>
     </w:p>
     <w:p>
@@ -8689,7 +8706,7 @@
         <w:pStyle w:val="BodyText"/>
       </w:pPr>
       <w:r>
-        <w:t xml:space="preserve">The results of the random effect included models are presented in</w:t>
+        <w:t xml:space="preserve">The results of the random effects models are presented in</w:t>
       </w:r>
       <w:r>
         <w:t xml:space="preserve"> </w:t>
@@ -8704,7 +8721,7 @@
         <w:t xml:space="preserve"> </w:t>
       </w:r>
       <w:r>
-        <w:t xml:space="preserve">under the Random effects model section. It is obvious that the BIC improves with the addition of the random effects which account for the nested structure of the data. Entropy indicates that 2 classes in the day level and 4 classes in the individual level may be the best solution mathematically. However, after these solutions were checked in more details, the potentially most substantively interpretable model was found to be the 3</w:t>
+        <w:t xml:space="preserve">under the Random effects model section. It is obvious that the BIC improves with the addition of random effects to account for the nested structure of the data. Entropy indicates that 2 classes in the day level and 4 classes in the individual level may be the best solution mathematically. However, after these solutions were checked in more details, the most substantively interpretable model was found to be the 3</w:t>
       </w:r>
       <m:oMath>
         <m:r>
@@ -8712,7 +8729,7 @@
         </m:r>
       </m:oMath>
       <w:r>
-        <w:t xml:space="preserve">3 random effect model, which is the model with 3 latent classes in the day level, and 3 latent classes in the individual level. We must emphasize that different researchers may have made decision slightly different from ours, we have provided other solutions in</w:t>
+        <w:t xml:space="preserve">3 random effect model, which is the model with 3 latent classes in the day level and 3 latent classes in the individual level. We must emphasize that different researchers may have made decisions slightly different from ours, we have provided other solutions in</w:t>
       </w:r>
       <w:r>
         <w:t xml:space="preserve"> </w:t>
@@ -9988,7 +10005,7 @@
         <w:br w:type="textWrapping"/>
       </w:r>
       <w:r>
-        <w:t xml:space="preserve">Counts (%) &amp; 9667 (39.5) &amp; 5002 (20.4) &amp; 9814 (40.1) &amp;</w:t>
+        <w:t xml:space="preserve">Counts (% in row) &amp; 9667 (39.5) &amp; 5002 (20.4) &amp; 9814 (40.1) &amp;</w:t>
       </w:r>
       <w:r>
         <w:br w:type="textWrapping"/>
@@ -10340,7 +10357,7 @@
         <w:t xml:space="preserve">(Figure [fig:CB2level2])</w:t>
       </w:r>
       <w:r>
-        <w:t xml:space="preserve">, one individual class is comprised of individuals with a relatively slightly higher proportion of having</w:t>
+        <w:t xml:space="preserve">, one individual class comprises individuals with a relatively slightly higher proportion of having</w:t>
       </w:r>
       <w:r>
         <w:t xml:space="preserve"> </w:t>
@@ -10453,7 +10470,7 @@
         <w:t xml:space="preserve">Table [tab:day-level-features]</w:t>
       </w:r>
       <w:r>
-        <w:t xml:space="preserve">. Moderate carbohydrate eaters have comparable proportions (42.0% vs. 40.0%) of having high carbohydrate days and regular meals day, 18.0% of their dietary diary was found to be low carbohydrate days.</w:t>
+        <w:t xml:space="preserve">. Moderate carbohydrate eaters have comparable proportions (42.0% vs. 40.0%) of having high carbohydrate days and regular meals days; 18.0% of their dietary diary was found to be low carbohydrate days.</w:t>
       </w:r>
     </w:p>
     <w:p>
@@ -10645,7 +10662,7 @@
         <w:t xml:space="preserve"> </w:t>
       </w:r>
       <w:r>
-        <w:t xml:space="preserve">were characterised as consuming the lowest energy (296.9 kJ) before 9 am, but having higher energy consumption (967.9 kJ) between 9 am and 12 noon time compared with low and high carbohydrate eaters. Moderate carbohydrate eaters may turn to have later breakfast, later lunch, and probably later dinner as well. They had the highest total energy consumption (599.7 kJ) at night (10 pm - 6 am) across three types of eaters. High carbohydrate eaters</w:t>
+        <w:t xml:space="preserve">were characterised as consuming the lowest energy (296.9 kJ) before 9 am but having higher energy consumption (967.9 kJ) between 9 am and 12 noon time compared with low and high carbohydrate eaters. Moderate carbohydrate eaters may tend to have later breakfast, later lunch, and probably later dinner as well. They had the highest total energy consumption (599.7 kJ) at night (10 pm - 6 am) across all three types of eaters. High carbohydrate eaters</w:t>
       </w:r>
       <w:r>
         <w:t xml:space="preserve"> </w:t>
@@ -10660,7 +10677,7 @@
         <w:t xml:space="preserve"> </w:t>
       </w:r>
       <w:r>
-        <w:t xml:space="preserve">consumed the highest total energy (929.0 kJ) during 6 am to 9 am in the morning and the lowest total energy between 10 pm to 6 am (205.5 kJ). Specifically, carbohydrate contributions to total energy intake were 65.3% (6-9 am), 56.2% (9-12 noon), 46.2% (12-2 pm), 50.3% (2-5 pm), 42.5% (5-8 pm), 44.1% (8-10 pm), and 49.9% (10-6am). We also noticed that high carbohydrate eaters consumed their energy mainly from the following three time slots: 6-9 am, 12-2 pm, and 5-8 pm.</w:t>
+        <w:t xml:space="preserve">consumed the highest total energy (929.0 kJ) during 6 am to 9 am in the morning and the lowest total energy between 10 pm to 6 am (205.5 kJ). Specifically, carbohydrate contributions to total energy intake were 65.3% (6-9 am), 56.2% (9-12 noon), 46.2% (12-2 pm), 50.3% (2-5 pm), 42.5% (5-8 pm), 44.1% (8-10 pm), and 49.9% (10-6 am). We also noticed that high carbohydrate eaters consumed their energy mainly from the following three time slots: 6-9 am, 12-2 pm, and 5-8 pm.</w:t>
       </w:r>
     </w:p>
     <w:p>
@@ -10680,7 +10697,7 @@
         <w:t xml:space="preserve">(Table [tab:tab-nutri-indi])</w:t>
       </w:r>
       <w:r>
-        <w:t xml:space="preserve">. Total energy contributed by carbohydrate was close to 50% among the high carbohydrate eaters but was only 40.6% among the low carbohydrate eaters. In terms of the subtypes (components) of the carbohydrate consumed at each time slot, high carbohydrate eaters consumed as much as more than 2 times (compared to low carbohydrate eaters) and nearly 4 times (against moderate carbohydrate eaters) the amount of sugar (37.9g 95% CI: 36.8, 39.2) and non-milk extrinsic sugar (i.e. free sugar) (11.1g 95%CI: 10.7, 11.6) between 6-9 am. Moderate carbohydrate eaters had their carbohydrate intake more spread out. They consumed more sugar and starch during 9-12 noon, 2-5 pm, 8-10 pm, and 10-6 am. Low carbohydrate eaters turned to have similar temporal pattern of consuming carbohydrates with the high carbohydrate eaters, but the absolute amount of fibre, sugar, free sugar, and starch were usually lower than that in the high carbohydrate eaters except for time slots of 2-5 pm, and 10-6 am. Strong evidence (</w:t>
+        <w:t xml:space="preserve">. Total energy contributed by carbohydrate was close to 50% among the high carbohydrate eaters but was only 40.6% among the low carbohydrate eaters. In terms of the subtypes (components) of the carbohydrate consumed at each time slot, high carbohydrate eaters consumed more than 2 times (compared to low carbohydrate eaters) and nearly 4 times (against moderate carbohydrate eaters) the amount of sugar (37.9g 95% CI: 36.8, 39.2) and non-milk extrinsic sugar (i.e. free sugar, 11.1g 95%CI: 10.7, 11.6) between 6-9 am. Moderate carbohydrate eaters had carbohydrate intakes that were more spread out throughout the day. They consumed more sugar and starch during 9-12 noon, 2-5 pm, 8-10 pm, and 10-6 am. Low carbohydrate eaters turned to have similar temporal pattern of consuming carbohydrates with the high carbohydrate eaters, but the absolute amount of fibre, sugar, free sugar, and starch consumed were usually lower than that in the high carbohydrate eaters except for time slots of 2-5 pm, and 10-6 am. Strong evidence (</w:t>
       </w:r>
       <w:r>
         <w:rPr>
@@ -10692,7 +10709,7 @@
         <w:t xml:space="preserve"> </w:t>
       </w:r>
       <w:r>
-        <w:t xml:space="preserve">&lt; 0.001) suggested that the mean of to-</w:t>
+        <w:t xml:space="preserve">&lt; 0.001) suggested that the</w:t>
       </w:r>
     </w:p>
     <w:p>
@@ -11153,7 +11170,7 @@
         <w:pStyle w:val="BodyText"/>
       </w:pPr>
       <w:r>
-        <w:t xml:space="preserve">tal fibre consumption for low, moderate, and high carbohydrate eaters were different: 13.7g (13.4, 14.0), 12.5g (12.1, 12.9), and 14.7g (14.4, 14.9) with all 95% CI being exclusive to each other. It is also noteworthy that low carbohydrate eaters consumed the highest average amount of protein (79.9 g, 17.2% of total energy), fat (74.7g, 35.4% of total energy), and alcohol (20.8 g, 6.8% of total energy) as we have described for</w:t>
+        <w:t xml:space="preserve">mean of total fibre consumption for low, moderate, and high carbohydrate eaters were different: 13.7g (95%CI: 13.4, 14.0), 12.5g (95%CI: 12.1, 12.9), and 14.7g (95%CI: 14.4, 14.9) with all 95% CI being exclusive to each other. It is also noteworthy that low carbohydrate eaters consumed the highest average amount of protein (79.9 g, 17.2% of total energy), fat (74.7g, 35.4% of total energy), and alcohol (20.8 g, 6.8% of total energy) as we have described for</w:t>
       </w:r>
       <w:r>
         <w:t xml:space="preserve"> </w:t>
@@ -11209,7 +11226,7 @@
         <w:t xml:space="preserve"> </w:t>
       </w:r>
       <w:r>
-        <w:t xml:space="preserve">= 0.119). The distribution of the carbohydrate eater types turned out to be changing with the year of survey. Low carbohydrate eaters represented 32.5% of the population in the first year of the survey but later dropped to lower than 30% (lowest in the third year, 22.6%) until the most recent year. The proportion of high carbohydrate eaters increased from 41.2% to the highest (50.6%) in the second year, but then started to decline to 38.4% in the 8th year of survey (</w:t>
+        <w:t xml:space="preserve">= 0.119). The distribution of the carbohydrate eater types appears to be changing with the year of survey. Low carbohydrate eaters represented 32.5% of the population in the first year of the survey but later dropped to lower than 30% (lowest in the third year, 22.6%) until the most recent year. The proportion of high carbohydrate eaters increased from 41.2% to the highest (50.6%) in the second year, but then started to decline to 38.4% in the 8th year of survey (</w:t>
       </w:r>
       <w:r>
         <w:rPr>
@@ -11233,7 +11250,7 @@
         <w:t xml:space="preserve"> </w:t>
       </w:r>
       <w:r>
-        <w:t xml:space="preserve">&lt; 0.001); moderate carbohydrate eaters had the lowest average income (27180.8 /year), highest proportion of non-white population (20.5%), and lower education level (23.3% with degree of higher education) compared with either low or high carbohydrate eaters.</w:t>
+        <w:t xml:space="preserve">&lt; 0.001); moderate carbohydrate eaters had the lowest average income (27180.8 /year), the highest proportion of non-white population (20.5%), and a lower education level (23.3% with degree of higher education) compared with either low or high carbohydrate eaters.</w:t>
       </w:r>
     </w:p>
     <w:p>
@@ -11271,7 +11288,7 @@
         <w:t xml:space="preserve">2</w:t>
       </w:r>
       <w:r>
-        <w:t xml:space="preserve">, and 95.9/88.7 (men/women), 98.1/87.2 (men/women) cm in moderate and high carbohydrate eaters. Moderate carbohydrate eaters had the highest prevalence of being a current smoker (27.8%), shortest time of daily physical activity (geometric mean: 0.87 hours/day), and the lowest prevalence of hypertension (20.2%).</w:t>
+        <w:t xml:space="preserve">, and 95.9/88.7 (men/women), 98.1/87.2 (men/women) cm in moderate and high carbohydrate eaters. Moderate carbohydrate eaters had the highest prevalence of being a current smoker (27.8%), shortest time of daily physical activity (geometric mean: 0.87 hours/day), and lowest prevalence of hypertension (20.2%).</w:t>
       </w:r>
     </w:p>
     <w:p>
@@ -11904,7 +11921,7 @@
         <w:t xml:space="preserve"> </w:t>
       </w:r>
       <w:r>
-        <w:t xml:space="preserve">presents the characteristics of men and women participants in the NDNS RP 2008/09-15/16 by hypertension status. The weighted prevalences of hypertension were 30.4% in men and 27.5% in women. Among both sexes, there were strong evidence of differences by hypertension status for age, education level, living with a partner or not, smoking status, BMI, abdominal obesity (WC), and prevalence of diabetes (</w:t>
+        <w:t xml:space="preserve">presents the characteristics of men and women participants in the NDNS RP 2008/09-15/16 by hypertension status. The weighted prevalences of hypertension were 30.4% in men and 27.5% in women. Among both sexes, there was strong evidence of differences by hypertension status for age, education level, living with a partner or not, smoking status, BMI, abdominal obesity (WC), and prevalence of diabetes (</w:t>
       </w:r>
       <w:r>
         <w:rPr>
@@ -12005,7 +12022,7 @@
         <w:t xml:space="preserve"> </w:t>
       </w:r>
       <w:r>
-        <w:t xml:space="preserve">= 0.054) when BMI was replaced with WC in model 2. When diabetic men were excluded in Model 2, the ORs (95%CI) for moderate and high carbohydrate eaters compared with low carbohydrate eaters were 0.65 (0.41, 1.03) and 0.73 (0.51, 1.06), respectively. The negative associations between moderate carbohydrate eating pattern and hypertension were also observed in women, however, without any statistically significant evidence in the fully adjusted models. High carbohydrate eaters also had lower adjusted odds compared with low carbohydrate eaters, while the 95% CIs for the adjusted ORs were all wide and included the null value suggesting no evidence of any association in either men or women for high carbohydrate eating pattern and hypertension.</w:t>
+        <w:t xml:space="preserve">= 0.054) when BMI was replaced with WC in model 2. When diabetic men were excluded in Model 2, the odds for moderate and high carbohydrate eaters compared with low carbohydrate eaters were 35% (OR: 0.65, 95%CI: 0.41, 1.03) and 27% (OR:0.73, 95%CI: 0.51, 1.06) lower, respectively. The negative associations between moderate carbohydrate eating pattern and hypertension were also observed in women, however, without any statistically significant evidence in the fully adjusted models. High carbohydrate eaters also had lower adjusted odds compared with low carbohydrate eaters, while the 95% CIs for the adjusted ORs were all wide and included the null value suggesting no evidence of any association in either men or women for high carbohydrate eating pattern and hypertension.</w:t>
       </w:r>
     </w:p>
     <w:p>
@@ -13159,7 +13176,7 @@
         <w:t xml:space="preserve"> </w:t>
       </w:r>
       <w:r>
-        <w:t xml:space="preserve">= 0.022 for men, &lt; 0.001 for women), average household income (</w:t>
+        <w:t xml:space="preserve">= 0.022 for men, &lt; 0.001 for women), and average household income (</w:t>
       </w:r>
       <w:r>
         <w:rPr>
@@ -13171,7 +13188,7 @@
         <w:t xml:space="preserve"> </w:t>
       </w:r>
       <w:r>
-        <w:t xml:space="preserve">= 0.011 for men, &lt; 0.001 for women) were decreasing with elevated BMI. Living with a partner or not was strongly positively associated with obesity in men but not in women. Men with obesity were also found to have the lowest proportion of never being a smoker (47.9 %), and the highest proportion of being an ex-smoker (32.9%). Association between smoking status and obesity in women was only with very weak evidence (</w:t>
+        <w:t xml:space="preserve">= 0.011 for men, &lt; 0.001 for women) decreased with increases in BMI. Living with a partner or not was strongly positively associated with obesity for men but not for women. Men with obesity were also found to have the lowest proportion of never being a smoker (47.9%) and the highest proportion of being an ex-smoker (32.9%). Association between smoking status and obesity in women had only very weak evidence (</w:t>
       </w:r>
       <w:r>
         <w:rPr>
@@ -13183,7 +13200,7 @@
         <w:t xml:space="preserve"> </w:t>
       </w:r>
       <w:r>
-        <w:t xml:space="preserve">= 0.042) but similar pattern as in men was also observed (higher proportion of ex- and current smokers in overweight or obese women). No difference was found for length of physical activity across obesity levels in men, while in women, somewhat weak inverse association (</w:t>
+        <w:t xml:space="preserve">= 0.042), but a similar pattern as in men was observed (higher proportion of ex- and current smokers in overweight or obese women). No difference was found for length of physical activity across obesity levels in men, while in women, somewhat weak inverse association (</w:t>
       </w:r>
       <w:r>
         <w:rPr>
@@ -13192,7 +13209,7 @@
         <w:t xml:space="preserve">p</w:t>
       </w:r>
       <w:r>
-        <w:t xml:space="preserve">=0.038) was confirmed. Interestingly, predefined carbohydrate eating patterns were seemingly not associated with BMI in men (</w:t>
+        <w:t xml:space="preserve">=0.038) was confirmed. Interestingly, predefined carbohydrate eating patterns lacked evidence for an association with BMI in men (</w:t>
       </w:r>
       <w:r>
         <w:rPr>
@@ -13536,7 +13553,7 @@
         <w:t xml:space="preserve">(Table [tab:tab2BMI])</w:t>
       </w:r>
       <w:r>
-        <w:t xml:space="preserve">. However, the 95%CI of the regression coefficients were all wide and included the null value 0, indicating no statistically supported evidence for the inverse association. In women, evidence of interaction effect was found in whether live with a partner or not on the association between carbohydrate eating patterns and BMI (</w:t>
+        <w:t xml:space="preserve">. However, the 95%CI of the regression coefficients were all wide and included the null value 0, indicating no statistically supported evidence for the inverse association. In women, evidence of an interaction effect was found between living with a partner or not and carbohydrate eating patterns for the outcome of BMI (</w:t>
       </w:r>
       <w:r>
         <w:rPr>
@@ -13548,7 +13565,7 @@
         <w:t xml:space="preserve"> </w:t>
       </w:r>
       <w:r>
-        <w:t xml:space="preserve">for interaction = 0.014 and 0.036 for women in total and without diabetes). For women who were 5.43living with partners, latent classes of carbohydrate eating patterns were negatively associated with BMI. Compared with women eating low carbohydrate food pattern, women having a high carbohydrate eating pattern were averagely associated with 1.76 kg/m</w:t>
+        <w:t xml:space="preserve">for interaction = 0.014 and 0.036 for women in total and without diabetes). For women who were living with partners, latent classes of carbohydrate eating patterns were negatively associated with BMI. Compared with women eating a low carbohydrate food pattern, women having a high carbohydrate eating pattern were associated with an average 1.76 kg/m</w:t>
       </w:r>
       <w:r>
         <w:rPr>
@@ -13611,7 +13628,19 @@
         <w:t xml:space="preserve"> </w:t>
       </w:r>
       <w:r>
-        <w:t xml:space="preserve">= 0.002) smaller in high carbohydrate eaters versus low carbohydrate eaters on average. On the contrary, latent classes of carbohydrate eating patterns were positively associated with BMI in women who were living by themselves, although the regression coefficients were not statistically different from 0.</w:t>
+        <w:t xml:space="preserve">= 0.002) smaller in high carbohydrate eaters versus low carbohydrate eaters on average. On the contrary, latent classes of carbohydrate eating patterns were positively associated with BMI in women who were living by themselves, although there was no evidence that regression coefficients different from 0 (</w:t>
+      </w:r>
+      <w:r>
+        <w:rPr>
+          <w:i/>
+        </w:rPr>
+        <w:t xml:space="preserve">p</w:t>
+      </w:r>
+      <w:r>
+        <w:t xml:space="preserve"> </w:t>
+      </w:r>
+      <w:r>
+        <w:t xml:space="preserve">&gt; 0.05).</w:t>
       </w:r>
     </w:p>
     <w:p>
@@ -13619,7 +13648,7 @@
         <w:pStyle w:val="BodyText"/>
       </w:pPr>
       <w:r>
-        <w:t xml:space="preserve">Similarly, when looking at the association between carbohydrate eating pattern and abdominal obesity (WC), men who were classified as moderate carbohydrate eaters were found to had about 3 cm (95%CI: 0.52, 5.49 cm,</w:t>
+        <w:t xml:space="preserve">Similarly, when looking at the association between carbohydrate eating pattern and abdominal obesity (WC), men who were classified as moderate carbohydrate eaters were found to have about 3 cm (95%CI: 0.52, 5.49 cm,</w:t>
       </w:r>
       <w:r>
         <w:t xml:space="preserve"> </w:t>
@@ -13634,7 +13663,7 @@
         <w:t xml:space="preserve"> </w:t>
       </w:r>
       <w:r>
-        <w:t xml:space="preserve">= 0.018) smaller WC compared with low carbohydrate eaters in the crude model</w:t>
+        <w:t xml:space="preserve">= 0.018) smaller WC compared to low carbohydrate eaters in the crude model</w:t>
       </w:r>
       <w:r>
         <w:t xml:space="preserve"> </w:t>
@@ -13646,7 +13675,7 @@
         <w:t xml:space="preserve">(Table [tab:tab2WC])</w:t>
       </w:r>
       <w:r>
-        <w:t xml:space="preserve">. However, after adjustment of age, living with partner or not, average household income, education level, hypertension, smoking status, total energy intake, and alcohol consumption, the association attenuated to no difference. The interaction effect of whether living with a partner or not on the association between carbohydrate eating patterns and WC was again found in women in total (</w:t>
+        <w:t xml:space="preserve">. However, after adjustment of age, living with partner or not, average household income, education level, hypertension, smoking status, total energy intake, and alcohol consumption, the association attenuated to no difference. The interaction effect of living with a partner or not on the association between carbohydrate eating patterns and WC was again found in women in total (</w:t>
       </w:r>
       <w:r>
         <w:rPr>
@@ -13685,7 +13714,7 @@
         <w:t xml:space="preserve"> </w:t>
       </w:r>
       <w:r>
-        <w:t xml:space="preserve">&lt; 0.001) smaller WC on average compared with low carbohydrate eaters. The association remained when restricted the sample to non-diabetic women (-3.74 cm, 95% CI: -5.97, -1.51,</w:t>
+        <w:t xml:space="preserve">&lt; 0.001) smaller WC on average compared with low carbohydrate eaters. The association remained after restricting the sample to non-diabetic women (-3.74 cm, 95% CI: -5.97, -1.51,</w:t>
       </w:r>
       <w:r>
         <w:t xml:space="preserve"> </w:t>
@@ -13715,7 +13744,7 @@
         <w:t xml:space="preserve"> </w:t>
       </w:r>
       <w:r>
-        <w:t xml:space="preserve">= 0.047) larger WC on average compared with low carbohydrate eaters. The evidence for the positive association between moderate carbohydrate eaters and WC in women became weaker but still with borderline significant when excluding diabetic women (3.08 cm, 95%CI: -0.09, 6.25,</w:t>
+        <w:t xml:space="preserve">= 0.047) larger WC on average compared with low carbohydrate eaters. The evidence for the positive association between moderate carbohydrate eaters and WC in women became weaker, but still had borderline significance when excluding diabetic women (3.08 cm, 95%CI: -0.09, 6.25,</w:t>
       </w:r>
       <w:r>
         <w:t xml:space="preserve"> </w:t>
@@ -14063,7 +14092,7 @@
         <w:pStyle w:val="BodyText"/>
       </w:pPr>
       <w:r>
-        <w:t xml:space="preserve">Among the dietary diaries collected, there were three distinct latent classes specifically for carbohydrate intake: 1) high probabilities of having high carbohydrate contained food across the hours of day (high percentage carbohydrate day); 2) low carbohydrate food dominant throughout the hours of day (low percentage carbohydrate day); and 3) always having lunch and dinner day (regular meals day). And from these day level classifications and their features, one might anticipate that individuals who managed to follow the regular meals day might be eating a relatively healthier diet because it seemed to be a regular temporal eating habit; at this time point, we also believed that those who followed either high or low carbohydrate percentage days would probably consume higher total energy than those who followed mostly regular meals days.</w:t>
+        <w:t xml:space="preserve">Among the dietary diaries collected, there were three distinct latent classes specifically for carbohydrate intake: 1) high probabilities of having high carbohydrate contained food across the hours of day (high percentage carbohydrate day); 2) low carbohydrate food dominant throughout the hours of day (low percentage carbohydrate day); and 3) always having lunch and dinner day (regular meals day). From these day level classifications and their features, one might anticipate that individuals followed much of class 3) days, the regular meals day, might be eating a healthier diet because of regular eating habits. We might also believe that those who followed either high or low carbohydrate percentage days would consume higher total energy than those who followed mostly regular meals days.</w:t>
       </w:r>
     </w:p>
     <w:p>
@@ -14071,7 +14100,7 @@
         <w:pStyle w:val="BodyText"/>
       </w:pPr>
       <w:r>
-        <w:t xml:space="preserve">However, when the MLCA extended the model to individual level, three types of persons were further defined depending on their 4-day-diary: 1) low carbohydrate eaters, who mostly followed</w:t>
+        <w:t xml:space="preserve">However, when the MLCA extended the model to an individual level, three types of persons were further defined depending on their 4-day-diary: 1) low carbohydrate eaters, who mostly followed</w:t>
       </w:r>
       <w:r>
         <w:t xml:space="preserve"> </w:t>
@@ -14145,7 +14174,7 @@
         <w:pStyle w:val="BodyText"/>
       </w:pPr>
       <w:r>
-        <w:t xml:space="preserve">Surprisingly, low carbohydrate eaters whose dietary recordings suggested that they were mostly following a regular temporal meals pattern turned out to be consuming the highest amount of total energy among the three types of carbohydrate eaters. Detailed profiling of energy composition according to the time slots revealed that low carbohydrate eaters actually had a higher proportion of energy contributed by both alcohol and fat. A high percentage of fat consumption was shown in all 7-time slots, energy coming from alcohol exceeded more than one-fifth of the total energy after 8 pm. These findings explained why they were actually consuming the highest energy among the three types of carbohydrate eaters. In the meantime, we also found that participants consuming low carbohydrate food had a higher prevalence of diabetes, hypertension, and obesity. These health issues might possibly lead them (or advice were given by their physicians) to replace carbohydrates in their diet to other energy sources such as fat, protein, or even alcohol. Therefore, there is a possibility that they chose to follow low carbohydrate diets out of health purpose, but many of them were replacing carbohydrates with higher energy condensed food or even alcohol at night which might indeed be a public health concern.</w:t>
+        <w:t xml:space="preserve">Surprisingly, low carbohydrate eaters whose dietary recordings suggested that they were mostly following a regular temporal meals pattern turned out to be consuming the highest amount of total energy among the three types of carbohydrate eaters. Detailed profiling of energy composition according to the time slots revealed that low carbohydrate eaters actually had a higher proportion of energy contributed by both alcohol and fat. A high percentage of fat consumption was shown in all 7-time slots, energy coming from alcohol exceeded more than one-fifth of the total energy after 8 pm. These findings explained why they were actually consuming the highest energy among the three types of carbohydrate eaters. In the meantime, we also found that participants consuming low carbohydrate food had a higher prevalence of diabetes, hypertension, and obesity. These health issues might lead them (or advice were given by their physicians) to replace carbohydrates in their diet to other energy sources such as fat, protein, or even alcohol. Therefore, there is a possibility that they chose to follow low carbohydrate diets for health purposes, but many of them were replacing carbohydrates with higher energy condensed food or even alcohol at night which might indeed be a public health concern.</w:t>
       </w:r>
     </w:p>
     <w:p>
@@ -14153,7 +14182,7 @@
         <w:pStyle w:val="BodyText"/>
       </w:pPr>
       <w:r>
-        <w:t xml:space="preserve">Next, when looking into the details of the timing and composition of the energy intake among the moderate carbohydrate eaters, we realised that although these individuals did not consume as much alcohol as low carbohydrate eaters did at night, they consumed the highest amount of energy, especially during the time period as late as after 10 pm. People fell into moderate carbohydrate eaters group seemed to have the tendency of having their food or meals later than high carbohydrate eaters. They consumed the highest amount of carbohydrates and also total energy among three types of carbohydrate eaters during the following time slots: 9-12 noon, 2-5 pm, 8-10 pm, and 10pm-6am. These individuals in the NDNS RP were younger, largely single, with lower average income, and lower education level. They might possibly correspond to the</w:t>
+        <w:t xml:space="preserve">Next, when looking into the details of the timing and composition of the energy intake among the moderate carbohydrate eaters, we realised that although these individuals did not consume as much alcohol as low carbohydrate eaters did at night, they consumed the highest amount of energy, especially during the time period as late as after 10 pm. People fell into moderate carbohydrate eaters group seemed to have the tendency of having their food or meals later than high carbohydrate eaters. They consumed the highest amount of carbohydrates and also total energy among three types of carbohydrate eaters during the following time slots: 9-12 noon, 2-5 pm, 8-10 pm, and 10pm-6am. These individuals in the NDNS RP were younger, largely single, with lower average income, and lower education level. They might correspond to the</w:t>
       </w:r>
       <w:r>
         <w:t xml:space="preserve"> </w:t>
@@ -14214,7 +14243,7 @@
         <w:pStyle w:val="FirstParagraph"/>
       </w:pPr>
       <w:r>
-        <w:t xml:space="preserve">Among men, who were classified as moderate carbohydrate eaters probably had lower odds of having hypertension, after adjustment of age, live with a partner or not, educational level, BMI, smoking status and total energy intake. As discussed above, moderate carbohydrate eaters turned to have meals (or energy consumption) later in time compared with high carbohydrate eaters. But, it is noteworthy that low carbohydrate eaters also consumed a large amount of energy (from both fat and alcohol) at night. Therefore, considering that moderate carbohydrate eaters were younger than low carbohydrate eaters (although age was adjusted in the full models), there is probably reverse causality exists here (also due to the nature of cross-sectional study). That is, they were potentially both late eaters, however, with increased age (and so as increased health-related problems/concern) some of them modified their habits, such as quitting smoking, replacing carbohydrate food with other energy sources (so that they became low carbohydrate eaters with hypertension) which lead to the phenomenon of lower odds of hypertension in moderate carbohydrate eaters. Although these hypotheses cannot be determined by the cross-sectional data from NDNS RP, if they were true, the energy sources they used to replace carbohydrate in their diet were apparently not very wisely chosen.</w:t>
+        <w:t xml:space="preserve">Men who were classified as moderate carbohydrate eaters were estimated to have lower odds of having hypertension, after adjustment of age, live with a partner or not, educational level, BMI, smoking status and total energy intake. As discussed above, moderate carbohydrate eaters tended to have meals (or energy consumption) later in time compared with high carbohydrate eaters. But, it is noteworthy that low carbohydrate eaters also consumed a large amount of energy (from both fat and alcohol) at night. Therefore, considering that moderate carbohydrate eaters were younger than low carbohydrate eaters (although age was adjusted in the full models), it is probable that reverse causality exists here (also due to the nature of cross-sectional study). That is, they were potentially both late eaters, however, with increased age (and so with increased health-related problems/concerns) some of them modified their habits, perhaps quitting smoking, replacing carbohydrate food with other energy sources (so that they became low carbohydrate eaters with hypertension) leading to the phenomenon of lower odds of hypertension in moderate carbohydrate eaters. Although these hypotheses cannot be determined by the cross-sectional data from NDNS RP, if they are true, the energy sources individuals used to replace carbohydrate in their diet were apparently not wisely chosen.</w:t>
       </w:r>
     </w:p>
     <w:p>
@@ -14222,7 +14251,7 @@
         <w:pStyle w:val="BodyText"/>
       </w:pPr>
       <w:r>
-        <w:t xml:space="preserve">Among women, whether living with a partner became an interaction factor for the associations between carbohydrate eating patterns and BMI and abdominal obesity (WC). Directions of the associations were opposite to each other depending on whether women were living with a partner or not. This interaction effect was more obvious when looking at abdominal obesity measurement. High carbohydrate eaters had lower BMI and WC in those lived with their partners, while moderate carbohydrate eaters had higher WC in those who lived alone after adjustment of age, education level, smoking status, total energy intake, and alcohol consumption. High carbohydrate eaters who were characterised with high and early in the daily energy consumption and low fat and alcohol intake may reflect a healthier diet and lifestyle, but this might be different between women who lived alone and those who lived with their partners. It was often assumed that live alone may associate with a lower diversity of food intake, and a higher likelihood of having an unhealthy dietary choice</w:t>
+        <w:t xml:space="preserve">Among women, living with a partner was an interaction factor for the associations between carbohydrate eating patterns and BMI and abdominal obesity (WC). Directions of the associations were opposite to each other depending on whether women were living with a partner or not. This interaction effect was more obvious when looking at abdominal obesity measurement. High carbohydrate eaters who lived with partners had lower BMI and WC than low carbohydrate eaters, while moderate carbohydrate eaters who lived alone had higher WC than their low carbohydrate eating counterparts, after adjustment of age, education level, smoking status, total energy intake, and alcohol consumption. High carbohydrate eaters who were characterised with high and early daily energy consumption and low fat and alcohol intake may reflect a healthier diet and lifestyle, but this might be different between women who lived alone and those who lived with their partners. It was often assumed that living alone may be associated with a lower diversity of food intake and a higher likelihood of having an unhealthy dietary choice</w:t>
       </w:r>
       <w:r>
         <w:t xml:space="preserve"> </w:t>
@@ -14231,7 +14260,7 @@
         <w:t xml:space="preserve">[36]</w:t>
       </w:r>
       <w:r>
-        <w:t xml:space="preserve">. Therefore, there may be differences in the actual contents consumed in their high carbohydrates, or there may be other social, psychological or lifestyle-related factors related with living alone which were not measured or did not include in the models. Thus, the inverse association between high carbohydrate eating pattern and BMI or abdominal obesity were only observed among women who lived with partners, further investigation of this hypothesis is needed. Whereas the reason why moderate carbohydrate eaters’ WC was larger than low carbohydrate eaters only among women who lived alone is unknown, given that the evidence of this association was weak and borderline significant, whether it was just a false positive finding should also be explored in other studies.</w:t>
+        <w:t xml:space="preserve">. Therefore, there may be differences in the actual contents consumed in their high carbohydrates, or there may be other social, psychological or lifestyle-related factors related with living alone which were not measured or did not include in the models. Since the inverse association between high carbohydrate eating pattern and BMI or abdominal obesity were only observed among women who lived with partners, further investigation of this hypothesis is needed. In addition, the reason why moderate carbohydrate eaters’ WC was larger than low carbohydrate eaters only among women who lived alone is unknown. Given that the evidence of this association was weak and borderline significant, whether it was just a false positive finding should also be explored in other studies.</w:t>
       </w:r>
     </w:p>
     <w:p>
@@ -14249,7 +14278,7 @@
         <w:pStyle w:val="FirstParagraph"/>
       </w:pPr>
       <w:r>
-        <w:t xml:space="preserve">There are several limitations in the current project that merit consideration.</w:t>
+        <w:t xml:space="preserve">Several limitations in the current project merit consideration.</w:t>
       </w:r>
     </w:p>
     <w:p>
@@ -14257,10 +14286,7 @@
         <w:pStyle w:val="BodyText"/>
       </w:pPr>
       <w:r>
-        <w:t xml:space="preserve">Firstly, we ignored the order of observation days in the MLCA models. The food consumption diaries were accomplished by participants for at least 3 out of 4 consecutive days. In the multilevel analyses, these 3 or 4 days’ observations were treated as if they were exchangeable in the models. Since one’s diet might change according to the season, day of the week (weekdays or weekends), or sometimes depends on what they had consumed the day before, exchangeability of their diaries is a strong assumption and cannot be overcome by the MLCA models adopted here. Other statistical techniques, which could take the order or the longitudinal nature of the data into account, such as repeated measures latent class analysis (RMLCA), latent transition analysis (LTA)</w:t>
-      </w:r>
-      <w:r>
-        <w:t xml:space="preserve"> </w:t>
+        <w:t xml:space="preserve">First, we ignored the order of observation days in the MLCA models. The food consumption diaries were accomplished by participants for at least 3 out of 4 consecutive days. In the multilevel analyses, these 3 or 4 days’ observations were treated as if they were exchangeable in the models. Since one’s diet might change according to the season, day of the week (weekdays or weekends), or sometimes depend on what one had consumed the day before, exchangeability of daily diaries is a strong assumption and cannot be overcome by the MLCA models adopted here. Other statistical Other statistical techniques which could take the order or the longitudinal nature of the data into account, such as repeated measures latent class analysis (RMLCA), latent transition analysis (LTA)</w:t>
       </w:r>
       <w:r>
         <w:t xml:space="preserve">[20]</w:t>
@@ -14278,7 +14304,7 @@
         <w:t xml:space="preserve"> </w:t>
       </w:r>
       <w:r>
-        <w:t xml:space="preserve">are not applicable for the NDNS RP dataset. For the purpose of maintaining the response rate, flexibility was allowed for the NDNS RP participants in their choice of which day to begin their diary. But the above mentioned alternative models require that the 3 or 4 repeated measurements of food diaries be recorded at the same time points longitudinally. Specifically, LCGA models (also called growth mixture model) will also need to model the change of the odds of the probability over time as a function (quadratic, or cubic) which is apparently not the objective in the current project.</w:t>
+        <w:t xml:space="preserve">are not applicable for the NDNS RP dataset. The NDNS RP participants were allowed to choose which days to begin their food diaries, but the alternative models above would require that the 3 or 4 repeated measurements of food diaries be recorded at the same time points longitudinally. Specifically, LCGA models (also called growth mixture model) will also need to model the change of the odds of the probability over time as a function (quadratic, or cubic) which is apparently not the objective in the current project.</w:t>
       </w:r>
     </w:p>
     <w:p>
@@ -14286,7 +14312,7 @@
         <w:pStyle w:val="BodyText"/>
       </w:pPr>
       <w:r>
-        <w:t xml:space="preserve">Secondly, the classification of individuals to latent carbohydrate eating classes was defined by maximum posterior probability assignment rule. This approach assigns individuals to the class for which they have the highest posterior probability of membership</w:t>
+        <w:t xml:space="preserve">Second, the classification of individuals to latent carbohydrate eating classes was defined by maximum posterior probability assignment rule. This approach assigns individuals to the class for which they have the highest posterior probability of membership</w:t>
       </w:r>
       <w:r>
         <w:t xml:space="preserve"> </w:t>
@@ -14325,7 +14351,13 @@
         <w:t xml:space="preserve"> </w:t>
       </w:r>
       <w:r>
-        <w:t xml:space="preserve">demonstrated that maximum probability assignment is less biased than multiple pseudo-class draws. Moreover, this simulation study also found that an inclusive LCA (i.e. LCA with covariates) would probably perform better than non-inclusive LCA, and has the potential to reduce bias of class assignment. However, whether this advantage can be extended to MLCA in the current project is unknown, and also due to the reason that the associations between the latent classes and distal outcomes (hypertension, and BMI) in our analyses are mostly still under exploration, therefore, the model for LCA with covariates can never be well-known before our analyses. Thus, as a first step, given the complexity of the NDNS RP dataset itself, we chose to fit the MLCA models without any covariate in either day level or individual level models. Future studies may be advised to consider incorporating other predictors in the MLCA models to see whether the classifications in both levels can be improved or not.</w:t>
+        <w:t xml:space="preserve">demonstrated that maximum probability assignment is less biased than multiple pseudo-class draws. Moreover, this simulation study also found that an inclusive LCA (i.e. LCA with covariates) would probably perform better than non-inclusive LCA and has the potential to reduce bias of class assignment. However, whether this advantage can be extended to MLCA in the current project is unknown.</w:t>
+      </w:r>
+      <w:r>
+        <w:t xml:space="preserve"> </w:t>
+      </w:r>
+      <w:r>
+        <w:t xml:space="preserve">Also, because the associations between the latent classes and distal outcomes (hypertension, and obesity) are still under exploration, appropriate covariates for an inclusive LCA model may not be known or yet knowable. Thus, as a first step, given the complexity of the NDNS RP dataset itself, we chose to fit the MLCA models without any covariate in either day level or individual level models. Future studies may be advised to consider incorporating other predictors in the MLCA models to see whether the classifications in both levels can be improved or not.</w:t>
       </w:r>
     </w:p>
     <w:p>
@@ -14333,7 +14365,7 @@
         <w:pStyle w:val="BodyText"/>
       </w:pPr>
       <w:r>
-        <w:t xml:space="preserve">Thirdly, information regarding the detailed occupations of the participants was not available and because of which we could not exclude those who had a shift work involving night work. But considering that completing a 4-consecutive-day food diary would be a large burden for the participants, those had a shift work involving night work might possibly perform with relatively lower compliance and could not complete their diary for at least 3 days. But this hypothesis cannot be verified in the NDNS RP dataset. If people working with shift work were included in the NDNS RP sample, the classification in both levels, as well as their associations with either hypertension or BMI would be biased. Furthermore, under-reporting due to the burden of writing down everything they eat at each occasion is also a concern in the food diaries collected. To evaluate the influence of under-reporting in the NDNS RP sample, the study team of NDNS RP conducted doubly labelled water (DLW) sub-study within the survey. The details of this sub-study can be accessed from the Appendix X of the Official Reports provided by Public Health England</w:t>
+        <w:t xml:space="preserve">Third, detailed information on the occupations of the participants was not available and thus we could not account for those who had shift or night work. But considering that completing a 4-consecutive-day food diary may be a large burden for all participants, those with shift or night work might be less able to comply and complete their diary for at least 3 days. Unfortunately, this hypothesis cannot be verified in the NDNS RP dataset. If people on shifts were included in the NDNS RP sample, the classification in both levels, as well as their associations with either hypertension or BMI would be biased. Furthermore, under-reporting due to the burden of writing down everything eaten at each occasion is also a concern in the food diaries collected. To evaluate the influence of under-reporting in the NDNS RP sample, the study team of NDNS RP conducted a doubly labelled water (DLW) sub-study within the survey. The details of this sub-study can be accessed from the Appendix X of the Official Reports provided by Public Health England</w:t>
       </w:r>
       <w:r>
         <w:t xml:space="preserve"> </w:t>
@@ -14342,7 +14374,7 @@
         <w:t xml:space="preserve">[15,17,18]</w:t>
       </w:r>
       <w:r>
-        <w:t xml:space="preserve">. Briefly, in healthy adults, if, for a given period of time, energy consumed in food matches total energy expended, they are in energy balance. In NDNS RP sub-study, estimates of energy intake (EI) from the four-day diary were compared with measurements of total energy expenditure (TEE) using the DLW technique in a sub-sample of survey participants. Results of the sub-study showed reasonable agreement between EI and TEE (overall ratio: 0.73). Reasons such as misreporting of actual consumption; under-reported or modified usual intake due to the burden of the survey/DLW sub-study are potential factors may contribute to under-reporting of their EI. We cannot extrapolate the estimated under-reporting to the whole sample since other individuals’ diet might be affected by under-reporting differentially.</w:t>
+        <w:t xml:space="preserve">. Briefly, in healthy adults, if, for a given period of time, energy consumed in food matches total energy expended, they are in energy balance. In NDNS RP sub-study, estimates of energy intake (EI) from the four-day diary were compared with measurements of total energy expenditure (TEE) using the DLW technique in a sub-sample of survey participants. Results of the sub-study showed reasonable agreement between EI and TEE (overall ratio: 0.73). Reasons such as misreporting of actual consumption, under-reporting or modified usual intake due to the burden of the survey/DLW sub-study may contribute to under-reporting of their EI. We cannot extrapolate the estimated under-reporting to the whole sample since other individuals’ diet might be affected by under-reporting differentially.</w:t>
       </w:r>
     </w:p>
     <w:p>
@@ -14350,13 +14382,13 @@
         <w:pStyle w:val="BodyText"/>
       </w:pPr>
       <w:r>
-        <w:t xml:space="preserve">Lastly, it should be noted that findings from data-driven, exploratory methods may not be</w:t>
-      </w:r>
-      <w:r>
-        <w:t xml:space="preserve"> </w:t>
-      </w:r>
-      <w:r>
-        <w:t xml:space="preserve">generalizable to populations in other countries. Since the carbohydrate eating patterns in both day level and individual level probably only represent the socio-cultural and lifestyle characteristics of the adult population in the UK. Further researches are warranted to explore and better understand the eating patterns in other populations. Besides, the cross-sectional study design also refrained us from deducing any causal effect between the carbohydrate eating patterns and hypertension, BMI or abdominal obesity.</w:t>
+        <w:t xml:space="preserve">Last, it should be noted that findings from data-driven, exploratory methods may not be</w:t>
+      </w:r>
+      <w:r>
+        <w:t xml:space="preserve"> </w:t>
+      </w:r>
+      <w:r>
+        <w:t xml:space="preserve">generalizable to populations in other countries, since the carbohydrate eating patterns in both day level and individual level probably only represent the socio-cultural and lifestyle characteristics of the adult population in the UK. Further research is warranted to explore and better understand the eating patterns in other populations. In particular, the cross-sectional study design also prevented us from deducing any causal effect between the carbohydrate eating patterns and hypertension, BMI or abdominal obesity.</w:t>
       </w:r>
     </w:p>
     <w:p>
@@ -14364,7 +14396,7 @@
         <w:pStyle w:val="BodyText"/>
       </w:pPr>
       <w:r>
-        <w:t xml:space="preserve">Strengths of this study include the large, nationally representative sample of men and women in the UK. We applied a novel, objective approach using MLCA to examine the carbohydrate eating patterns while applying standardised criteria to determine the numbers of latent classes. The process of finding the classifications through model-based, data-driven procedure minimises reliance on researchers’ preconceived notions of eating patterns. Eating patterns were determined from 4 consecutive days of well-designed, fully-examined food diaries. MLCA correctly accounted for the multilevel structure of the data which means that the 4-day diet diaries were nested within the participants. Our findings also captured the day-to-day variation of following different carbohydrate eating patterns within individuals. Moreover, the examination of associations between the individual level carbohydrate eating patterns and hypertension, BMI, abdominal obesity were conducted correctly considering the probability of participant selection and the clustered survey design. Health outcomes such as weight, height, waist circumferences, and blood pressure, diabetes status were measured by trained nurses and blood tests which could also minimise bias caused by misclassification and under-reporting of these measurements.</w:t>
+        <w:t xml:space="preserve">Strengths of this study include the large, nationally representative sample of men and women in the UK. We applied a novel, objective approach using MLCA to examine the carbohydrate eating patterns while applying standardised criteria to determine the number of latent classes. The process of finding the classifications through model-based, data-driven procedure minimises reliance on researchers’ preconceived notions of eating patterns. Eating patterns were determined from 4 consecutive days of well-designed, fully-examined food diaries. MLCA correctly accounted for the multilevel structure of the data, where the 4-day diet diaries were nested within the participants. Our findings also captured the day-to-day variation of following different carbohydrate eating patterns within individuals. Moreover, the examination of associations between the individual level carbohydrate eating patterns and hypertension, BMI, abdominal obesity were conducted correctly considering the probability of participant selection and the clustered survey design. Health outcomes such as weight, height, waist circumferences, and blood pressure, diabetes status were measured by trained nurses and blood tests which could also minimise bias caused by misclassification and under-reporting of these measurements.</w:t>
       </w:r>
     </w:p>
     <w:p>
@@ -14382,7 +14414,7 @@
         <w:pStyle w:val="FirstParagraph"/>
       </w:pPr>
       <w:r>
-        <w:t xml:space="preserve">We have successfully defined carbohydrate eating patterns in the general population in the UK adults using the NDNS RP database in both observation day level and individual level. Low carbohydrate eaters turned out to have more energy that contributed by both fat and alcohol. Moderate carbohydrate eaters consumed the lowest total energy, while they had the tendency of having meals later in time-of-day. High carbohydrate eaters consumed most of their carbohydrate as well as energy earlier in time-of-day. These dietary patterns specifically for carbohydrate intake were found to be differed by timing, quantity, and contributions to energy consumption. Compared with low carbohydrate eaters, men had moderate carbohydrate eating pattern may associate with a lower prevalence of hypertension, women in this latent class who lived alone may associate with a larger waist circumference. Among women who lived with partners, high carbohydrate eating pattern was associated with both lower BMI and smaller waist circumferences. Longitudinally designed studies are needed in finding whether the eating patterns themselves are changing over time and in investigating how such circadian eating patterns may relate to the change of blood pressure, obesity, and other health outcomes (incidence of cancer, cardiovascular diseases, or perhaps mortality).</w:t>
+        <w:t xml:space="preserve">We have successfully defined carbohydrate eating patterns in the general population in the UK adults using the NDNS RP database in both observation day level and individual level. Low carbohydrate eaters tended to consume more energy through fat and alcohol than other groups. Moderate carbohydrate eaters consumed the lowest total energy, and tended to have later in the day. High carbohydrate eaters consumed most of their carbohydrate as well as energy earlier in the day. These dietary patterns specifically for carbohydrate intake were found to differ by timing, quantity, and contributions to energy consumption. Compared with low carbohydrate eaters, men with a moderate carbohydrate eating pattern may associate with a lower prevalence of hypertension; women in this latent class who lived alone may associate with a larger waist circumference. Among women who lived with partners, a high carbohydrate eating pattern was associated with both lower BMI and smaller waist circumferences. Longitudinally designed studies are needed to investigate whether the eating patterns themselves are changing over time and to study how such circadian eating patterns may relate to the change of blood pressure, obesity, and other health outcomes (incidence of cancer, cardiovascular diseases, or mortality).</w:t>
       </w:r>
     </w:p>
     <w:p>
@@ -30354,7 +30386,7 @@
     </w:lvl>
   </w:abstractNum>
   <w:abstractNum w:abstractNumId="990">
-    <w:nsid w:val="9509367b"/>
+    <w:nsid w:val="828e2df9"/>
     <w:multiLevelType w:val="multilevel"/>
     <w:lvl w:ilvl="0">
       <w:numFmt w:val="bullet"/>
@@ -30435,7 +30467,7 @@
     </w:lvl>
   </w:abstractNum>
   <w:abstractNum w:abstractNumId="991">
-    <w:nsid w:val="dc898c0a"/>
+    <w:nsid w:val="344c65e6"/>
     <w:multiLevelType w:val="multilevel"/>
     <w:lvl w:ilvl="0">
       <w:numFmt w:val="bullet"/>
@@ -30516,7 +30548,7 @@
     </w:lvl>
   </w:abstractNum>
   <w:abstractNum w:abstractNumId="99201">
-    <w:nsid w:val="ca8fe0dc"/>
+    <w:nsid w:val="ecd902ed"/>
     <w:multiLevelType w:val="multilevel"/>
     <w:lvl w:ilvl="0">
       <w:start w:val="1"/>

</xml_diff>

<commit_message>
submitted, preparing for abstract
</commit_message>
<xml_diff>
--- a/paper/main.docx
+++ b/paper/main.docx
@@ -1793,13 +1793,7 @@
         <w:t xml:space="preserve"> </w:t>
       </w:r>
       <w:r>
-        <w:t xml:space="preserve">(adjusted</w:t>
-      </w:r>
-      <w:r>
-        <w:t xml:space="preserve"> </w:t>
-      </w:r>
-      <w:r>
-        <w:t xml:space="preserve">OR:</w:t>
+        <w:t xml:space="preserve">(OR:</w:t>
       </w:r>
       <w:r>
         <w:t xml:space="preserve"> </w:t>
@@ -1922,6 +1916,12 @@
         <w:t xml:space="preserve"> </w:t>
       </w:r>
       <w:r>
+        <w:t xml:space="preserve">95%CI:</w:t>
+      </w:r>
+      <w:r>
+        <w:t xml:space="preserve"> </w:t>
+      </w:r>
+      <w:r>
         <w:t xml:space="preserve">-2.87,</w:t>
       </w:r>
       <w:r>
@@ -1953,6 +1953,12 @@
       </w:r>
       <w:r>
         <w:t xml:space="preserve">cm,</w:t>
+      </w:r>
+      <w:r>
+        <w:t xml:space="preserve"> </w:t>
+      </w:r>
+      <w:r>
+        <w:t xml:space="preserve">95%CI:</w:t>
       </w:r>
       <w:r>
         <w:t xml:space="preserve"> </w:t>
@@ -4171,7 +4177,7 @@
         <w:pStyle w:val="FirstParagraph"/>
       </w:pPr>
       <w:r>
-        <w:t xml:space="preserve">Participants were required to keep a diary that record everything eaten or drunk over four consecutive days. Interviewers undertook three visits with each participant. At the first visit, the interviewer explained the method followed a protocol, taking participants through the sections in the diary including how to describe details of food and drink and portion size and an example day. The second visit was a brief one to check for compliance, answer potential questions, and deal with problems. Interviewers also reviewed the diary to identify and edit possible omissions and missing detail in the food diary. The third visit was to collect the diary and again review and edit possible omissions.</w:t>
+        <w:t xml:space="preserve">Participants were required to keep a diary that record everything eaten or drunk over four consecutive days. Interviewers undertook three visits with each participant. At the first visit, the interviewer explained the method followed a protocol, taking participants through the sections in the diary including how to describe details of food and drink and portion size and an example day. The second visit was a brief one to check for compliance, and answer potential questions from the participants. Interviewers also reviewed the diary to identify and edited possible omissions and missing details in the food diary. The third visit was to collect the diary and again review and edit possible omissions.</w:t>
       </w:r>
     </w:p>
     <w:p>
@@ -4179,7 +4185,7 @@
         <w:pStyle w:val="BodyText"/>
       </w:pPr>
       <w:r>
-        <w:t xml:space="preserve">In the diary, portion sizes of food or drink eaten were asked to be recorded in household measures (e.g. one tablespoon of beans, one Kit Kat finger-size), or for packaged foods to note the weight indicated on the packet. Homemade dishes were also described in the diary about their ingredients, quantities, along with a brief description of the cooking procedure and how much of the dish were consumed. For each eating occasion, in addition to the details of what and how much was eaten, participants were also asked to record: when was it, where they were, and who they were eating with. An example, used as guidance for participants, of a food diary for one day is shown in</w:t>
+        <w:t xml:space="preserve">In the diary, portion sizes of food or drink consumed were asked to be recorded in household measures (e.g. one tablespoon of beans, one Kit Kat finger-size), or for packaged foods to note the weight indicated on the packet. Homemade dishes were also described in the diary about their ingredients, quantities, along with a brief description of the cooking procedure and how much of the dish were consumed. For each eating occasion, in addition to the details of what and how much was eaten, participants were also asked to record: when was it, where they were, and who they were eating with. An example, used as guidance for participants, of a food diary for one day is shown in</w:t>
       </w:r>
       <w:r>
         <w:t xml:space="preserve"> </w:t>
@@ -4432,7 +4438,7 @@
         </w:numPr>
       </w:pPr>
       <w:r>
-        <w:t xml:space="preserve">Randomly select one household at that address for interviews;</w:t>
+        <w:t xml:space="preserve">Randomly select one household at that address for interview;</w:t>
       </w:r>
     </w:p>
     <w:p>
@@ -4634,7 +4640,7 @@
         </m:sSup>
       </m:oMath>
       <w:r>
-        <w:t xml:space="preserve">C, and sent directly by post to the Department of Haematology and Department of Clinical Biochemistry and Immunology, Addenbrooke’s Hospital, Cambridge within two hours of their collection. Serum samples were collected by centrifugation of the coagulated blood sample. Serum total, High-Density Lipoprotein (HDL) and Low-Density Lipoprotein (LDL) cholesterol, triglycerides (TG), fasting blood glucose, haemoglobin HbHbA1C were measured. HbA1C value of 6.5% was used as the cut off point for diagnosing diabetes.</w:t>
+        <w:t xml:space="preserve">C, and sent directly by post to the Department of Haematology and Department of Clinical Biochemistry and Immunology, Addenbrooke’s Hospital, Cambridge within two hours of their collection. Serum samples were collected by centrifugation of the coagulated blood sample. Serum total, High-Density Lipoprotein (HDL) and Low-Density Lipoprotein (LDL) cholesterol, triglycerides (TG), fasting blood glucose, haemoglobin(Hb) A1C were measured. HbA1C value of 6.5% was used as the cut off point for diagnosing diabetes.</w:t>
       </w:r>
     </w:p>
     <w:p>
@@ -7423,7 +7429,7 @@
         <m:sSub>
           <m:e>
             <m:r>
-              <m:t>C</m:t>
+              <m:t>G</m:t>
             </m:r>
           </m:e>
           <m:sub>
@@ -8131,7 +8137,7 @@
         </w:numPr>
       </w:pPr>
       <w:r>
-        <w:t xml:space="preserve">First, we ignored the multilevel structure of the data and estimated a series of traditional LC models to determine the number of classes at the observational day-level;</w:t>
+        <w:t xml:space="preserve">First, we ignored the multilevel structure of the data and estimated a series of traditional LCA models to determine the number of classes at the observational day-level;</w:t>
       </w:r>
     </w:p>
     <w:p>
@@ -8283,7 +8289,7 @@
         <w:t xml:space="preserve"> </w:t>
       </w:r>
       <w:r>
-        <w:t xml:space="preserve">test was used to assess evidence fora difference in the distribution of categorical variables. One-way Analysis of Variance (ANOVA) was used to compare the means across the multiple groups for continuous variables.</w:t>
+        <w:t xml:space="preserve">test was used to assess evidence for a difference in the distribution of categorical variables. One-way Analysis of Variance (ANOVA) was used to compare the means across the multiple groups for continuous variables.</w:t>
       </w:r>
     </w:p>
     <w:p>
@@ -8432,7 +8438,7 @@
         <w:pStyle w:val="BodyText"/>
       </w:pPr>
       <w:r>
-        <w:t xml:space="preserve">Survey-designed logistic regression models (for hypertension), and linear regression models (for WC, BMI), were used to test for associations between latent classes of carbohydrate eating patterns and hypertension, BMI, and WC, in the NDNS RP sample, separately. Since diabetic participants might or might not modify their carbohydrate eating habits, we also fitted all the above-mentioned regression models restricted to those without diabetes.</w:t>
+        <w:t xml:space="preserve">Survey-designed logistic regression models (for hypertension), and survey-designed linear regression models (for WC, BMI), were used to test for associations between latent classes of carbohydrate eating patterns and hypertension, BMI, and WC, in the NDNS RP sample, separately. Since diabetic participants might or might not modify their carbohydrate eating habits, we also fitted all the above-mentioned regression models restricted to those without diabetes.</w:t>
       </w:r>
     </w:p>
     <w:p>
@@ -8462,7 +8468,7 @@
         </w:numPr>
       </w:pPr>
       <w:r>
-        <w:t xml:space="preserve">Potential confounders of the association between carbohydrate eating groups (exposure) and the outcomes were selected depending on the descriptive statistical analyses conducted above, i.e. those associated with both the exposure and the outcome and also not on the causal pathway were selected as potential confounders. Covariates that are strongly related with the outcomes but not associate with carbohydrate eating groups may reduce the standard errors and improve the precisions, so they were also considered in the linear regression models.</w:t>
+        <w:t xml:space="preserve">Potential confounders of the association between carbohydrate eating groups (exposure) and the outcomes were selected depending on the descriptive statistical analyses conducted above, i.e. those associated with both the exposure and the outcome and also not on the causal pathway were selected as potential confounders. Covariates that are strongly related with the outcomes but not associate with carbohydrate eating groups may reduce the standard errors and improve the precisions, so they were also considered in the survey-designed linear regression models.</w:t>
       </w:r>
     </w:p>
     <w:p>
@@ -9388,7 +9394,7 @@
         <w:t xml:space="preserve"> </w:t>
       </w:r>
       <w:r>
-        <w:t xml:space="preserve">&amp; (%) &amp;</w:t>
+        <w:t xml:space="preserve">&amp; % &amp;</w:t>
       </w:r>
       <w:r>
         <w:t xml:space="preserve"> </w:t>
@@ -9491,7 +9497,7 @@
         <w:br w:type="textWrapping"/>
       </w:r>
       <w:r>
-        <w:t xml:space="preserve">&amp; Not eating any food &amp; 5447 &amp; 22.2 &amp; 0.237 &amp; 0.079 &amp; 0.401</w:t>
+        <w:t xml:space="preserve">&amp; Not eating any food &amp; 5447 &amp; 22.3 &amp; 0.237 &amp; 0.079 &amp; 0.401</w:t>
       </w:r>
       <w:r>
         <w:br w:type="textWrapping"/>
@@ -9719,7 +9725,7 @@
         <w:t xml:space="preserve"> </w:t>
       </w:r>
       <w:r>
-        <w:t xml:space="preserve">50% &amp; 8898 &amp; 36.3 &amp; 0.266 &amp; 0.551 &amp; 0.212</w:t>
+        <w:t xml:space="preserve">50% &amp; 8898 &amp; 36.4 &amp; 0.266 &amp; 0.551 &amp; 0.212</w:t>
       </w:r>
       <w:r>
         <w:br w:type="textWrapping"/>
@@ -11392,7 +11398,7 @@
         <w:t xml:space="preserve"> </w:t>
       </w:r>
       <w:r>
-        <w:t xml:space="preserve">&lt; 0.011), respectively. Although there was some evidence (</w:t>
+        <w:t xml:space="preserve">= 0.011), respectively. Although there was some evidence (</w:t>
       </w:r>
       <w:r>
         <w:rPr>
@@ -11982,6 +11988,9 @@
       <w:r>
         <w:br w:type="textWrapping"/>
       </w:r>
+      <w:r>
+        <w:br w:type="textWrapping"/>
+      </w:r>
     </w:p>
     <w:p>
       <w:pPr>
@@ -14262,7 +14271,7 @@
         <w:t xml:space="preserve"> </w:t>
       </w:r>
       <w:r>
-        <w:t xml:space="preserve">for half of their survey. For the first time, as far as we know, the day-to-day food intake pattern variation within individuals was successfully captured by MLCA models. Results from the MLCA models showed that from the perspective of carbohydrate consumption, people were indeed changing their diet from day to day even over the captured four days. The MLCA models allowed the probability of following a certain type of carbohydrate eating day to vary across individuals. This properly accounted for the fact that for some people, their probability of following a type of food eating pattern during the survey could be higher/lower than that in the others. This finding also suggested that assuming a person will always follow a certain type of eating pattern is not appropriate.</w:t>
+        <w:t xml:space="preserve">for half of their survey. For the first time, as far as we know, the day-to-day food intake pattern variation within individuals was successfully captured by MLCA models. Results from the MLCA models showed that from the perspective of carbohydrate consumption, people were indeed changing their diet from day to day even over the captured four days. The MLCA models allowed the probability of following a certain type of carbohydrate eating day to vary across individuals. This properly accounted for the fact that for some people, their probability of following a type of food eating pattern during the survey could be higher/lower than that in the others. This finding also suggested that assuming a person will always follow a certain type of temporal eating pattern is not appropriate.</w:t>
       </w:r>
     </w:p>
     <w:p>
@@ -14484,7 +14493,7 @@
         <w:pStyle w:val="BodyText"/>
       </w:pPr>
       <w:r>
-        <w:t xml:space="preserve">Third, detailed information on the occupations of the participants was not available, and thus we could not account for those who had a shift or night work. But considering that completing a 4-consecutive-day food diary may be a tremendous burden for all participants, those with shift or night work might be less able to comply and complete their diary for at 4 days. However, the latter hypothesis cannot be verified in the NDNS RP dataset. If people on shifts were included in the NDNS RP sample, the classification in both levels, as well as their associations with either hypertension or BMI would be biased.</w:t>
+        <w:t xml:space="preserve">Third, detailed information on the occupations of the participants was not available, and thus we could not account for those who had a shift or night work. But considering that completing a 4-consecutive-day food diary may be a tremendous burden for all participants, those with shift or night work might be less able to comply and complete their diary for 4 days. However, the latter hypothesis cannot be verified in the NDNS RP dataset. If people on shifts were included in the NDNS RP sample, the classification in both levels, as well as their associations with either hypertension or BMI would be biased.</w:t>
       </w:r>
     </w:p>
     <w:p>
@@ -14492,7 +14501,7 @@
         <w:pStyle w:val="BodyText"/>
       </w:pPr>
       <w:r>
-        <w:t xml:space="preserve">Furthermore, under-reporting due to the burden of recording food and drink intake for 4 days for each occasion is also a concern in the current survey. To evaluate the influence of under-reporting in the NDNS RP sample, the study team conducted a doubly labelled water (DLW) sub-study within the survey. The details of this sub-study can be accessed from the Appendix X of the Official Reports provided by Public Health England</w:t>
+        <w:t xml:space="preserve">Furthermore, under-reporting due to the burden of recording food and drink intake for 4 days at each occasion is also a concern in the current survey. To evaluate the influence of under-reporting in the NDNS RP sample, the study team conducted a doubly labelled water (DLW) sub-study within the survey. The details of this sub-study can be accessed from the Appendix X of the Official Reports provided by Public Health England</w:t>
       </w:r>
       <w:r>
         <w:t xml:space="preserve"> </w:t>
@@ -14501,7 +14510,7 @@
         <w:t xml:space="preserve">[16,18,19]</w:t>
       </w:r>
       <w:r>
-        <w:t xml:space="preserve">. In the sub-study, there is an assumption that in healthy adults, if energy consumed in food matches total energy expended over a given time period, the individuals are deemed to be in energy balance. Using the DLW technique, total energy expenditure (TEE) from a sub-sample of NDNS RP participants were measured and compared with the estimates of energy consumption from their 4 day diaries. Results of the sub-study showed reasonable agreement between energy consumed and TEE (overall ratio: 0.73), indicating some potential misreporting. Reasons such as misreporting of actual consumption, under-reporting or modified usual intake due to the burden of the survey/DLW sub-study may contribute to under-reporting of their energy consumed. We cannot extrapolate the estimated under-reporting to the whole sample since other individuals’ diet might be differentially affected by under-reporting. Moreover, within NDNS RP, it is not possible to differentiate between under-reporting due to ill health vs actual misreporting. Subsequently, most previous studies using data from the NDNS RP do not adjust for under-reporting of nutrients intake in the models.</w:t>
+        <w:t xml:space="preserve">. In the sub-study, there is an assumption that in healthy adults, if energy consumed in food matches total energy expended over a given time period, the individuals are deemed to be in energy balance. Using the DLW technique, total energy expenditure (TEE) from a sub-sample of NDNS RP participants were measured and compared with the estimates of energy consumption from their 4 day diaries. Results of the sub-study showed reasonable agreement between energy consumed and TEE (overall ratio: 0.73), indicating some potential misreporting. Reasons such as misreporting of actual consumption, under-reporting or modified usual intake due to the burden of the survey/DLW sub-study may contribute to under-reporting of their energy consumed. We cannot extrapolate the estimated under-reporting to the whole sample since other individuals’ diet might be differentially affected by under-reporting. Besides, within NDNS RP, it is not possible to differentiate between under-reporting due to ill health vs actual misreporting. Subsequently, most previous studies using data from the NDNS RP do not adjust for under-reporting of nutrients intake in the models.</w:t>
       </w:r>
     </w:p>
     <w:p>
@@ -14541,7 +14550,7 @@
         <w:pStyle w:val="FirstParagraph"/>
       </w:pPr>
       <w:r>
-        <w:t xml:space="preserve">We have successfully defined carbohydrate eating patterns in the general population in UK adults using the NDNS RP database in both observation day level and individual level. Low carbohydrate eaters tended to have higher energy intake from fat and alcohol compared to other types of carbohydrate eaters. Moderate carbohydrate eaters reported the lowest total daily energy intake and tended to have a higher energy intake later in the day. High carbohydrate eaters obtained most of their carbohydrate as well as energy earlier in the day. These eating patterns specifically for carbohydrate intake were found to differ by timing, quantity, and contributions to energy consumption. Compared with low carbohydrate eaters, men with a moderate carbohydrate eating pattern had a lower prevalence of hypertension. Women in moderate carbohydrate eating pattern and lived alone had a larger waist circumference compared with low carbohydrate eaters. Among women who lived with partners, a high carbohydrate eating pattern was associated with both lower BMI and smaller waist circumferences. Longitudinal studies are needed to investigate whether the identified eating patterns themselves are changing over time and to study how such circadian eating patterns may relate to the change of blood pressure, obesity, and other health outcomes (incidence of cancer, cardiovascular diseases, or mortality).</w:t>
+        <w:t xml:space="preserve">We have successfully defined carbohydrate eating patterns in the general population in UK adults using the NDNS RP database in both observation day level and individual level. Low carbohydrate eaters tended to have higher energy intake from fat and alcohol compared to other types of carbohydrate eaters and eating later in the day. Moderate carbohydrate eaters reported the lowest total daily energy intake and tended to have a higher energy intake later in the day. High carbohydrate eaters obtained most of their carbohydrate as well as energy earlier in the day. These eating patterns specifically for carbohydrate intake were found to differ by timing, quantity, and contributions to energy consumption. Compared with low carbohydrate eaters, men with a moderate carbohydrate eating pattern may had a lower prevalence of hypertension. Women in moderate carbohydrate eating pattern and lived alone had a larger waist circumference compared with low carbohydrate eaters. Among women who lived with partners, a high carbohydrate eating pattern was associated with both lower BMI and smaller waist circumferences. Longitudinal studies are needed to investigate whether the identified eating patterns themselves are changing over time and to study how such circadian eating patterns may relate to the change of blood pressure, obesity, and other health outcomes (incidence of cancer, cardiovascular diseases, or mortality).</w:t>
       </w:r>
     </w:p>
     <w:p>
@@ -30557,7 +30566,7 @@
     </w:lvl>
   </w:abstractNum>
   <w:abstractNum w:abstractNumId="990">
-    <w:nsid w:val="b667b9f3"/>
+    <w:nsid w:val="2bfe7a41"/>
     <w:multiLevelType w:val="multilevel"/>
     <w:lvl w:ilvl="0">
       <w:numFmt w:val="bullet"/>
@@ -30638,7 +30647,7 @@
     </w:lvl>
   </w:abstractNum>
   <w:abstractNum w:abstractNumId="991">
-    <w:nsid w:val="f2e2e0bf"/>
+    <w:nsid w:val="87e3ecc7"/>
     <w:multiLevelType w:val="multilevel"/>
     <w:lvl w:ilvl="0">
       <w:numFmt w:val="bullet"/>
@@ -30719,7 +30728,7 @@
     </w:lvl>
   </w:abstractNum>
   <w:abstractNum w:abstractNumId="99201">
-    <w:nsid w:val="788cf1a7"/>
+    <w:nsid w:val="b46636cf"/>
     <w:multiLevelType w:val="multilevel"/>
     <w:lvl w:ilvl="0">
       <w:start w:val="1"/>

</xml_diff>